<commit_message>
Kleine Korrekturen in der zusätzlichen Spezifikation
</commit_message>
<xml_diff>
--- a/Documents/Analyse/zusätzlicheSpezifikation.docx
+++ b/Documents/Analyse/zusätzlicheSpezifikation.docx
@@ -1,33 +1,46 @@
 
 <file path=word/document.xml><?xml version="1.0" encoding="utf-8"?>
-<w:document xmlns:wpc="http://schemas.microsoft.com/office/word/2010/wordprocessingCanvas" xmlns:mo="http://schemas.microsoft.com/office/mac/office/2008/main" xmlns:mc="http://schemas.openxmlformats.org/markup-compatibility/2006" xmlns:mv="urn:schemas-microsoft-com:mac:vml" xmlns:o="urn:schemas-microsoft-com:office:office" xmlns:r="http://schemas.openxmlformats.org/officeDocument/2006/relationships" xmlns:m="http://schemas.openxmlformats.org/officeDocument/2006/math" xmlns:v="urn:schemas-microsoft-com:vml" xmlns:wp14="http://schemas.microsoft.com/office/word/2010/wordprocessingDrawing" xmlns:wp="http://schemas.openxmlformats.org/drawingml/2006/wordprocessingDrawing" xmlns:w10="urn:schemas-microsoft-com:office:word" xmlns:w="http://schemas.openxmlformats.org/wordprocessingml/2006/main" xmlns:w14="http://schemas.microsoft.com/office/word/2010/wordml" xmlns:wpg="http://schemas.microsoft.com/office/word/2010/wordprocessingGroup" xmlns:wpi="http://schemas.microsoft.com/office/word/2010/wordprocessingInk" xmlns:wne="http://schemas.microsoft.com/office/word/2006/wordml" xmlns:wps="http://schemas.microsoft.com/office/word/2010/wordprocessingShape" mc:Ignorable="w14 wp14">
+<w:document xmlns:wpc="http://schemas.microsoft.com/office/word/2010/wordprocessingCanvas" xmlns:mc="http://schemas.openxmlformats.org/markup-compatibility/2006" xmlns:o="urn:schemas-microsoft-com:office:office" xmlns:r="http://schemas.openxmlformats.org/officeDocument/2006/relationships" xmlns:m="http://schemas.openxmlformats.org/officeDocument/2006/math" xmlns:v="urn:schemas-microsoft-com:vml" xmlns:wp14="http://schemas.microsoft.com/office/word/2010/wordprocessingDrawing" xmlns:wp="http://schemas.openxmlformats.org/drawingml/2006/wordprocessingDrawing" xmlns:w10="urn:schemas-microsoft-com:office:word" xmlns:w="http://schemas.openxmlformats.org/wordprocessingml/2006/main" xmlns:w14="http://schemas.microsoft.com/office/word/2010/wordml" xmlns:w15="http://schemas.microsoft.com/office/word/2012/wordml" xmlns:wpg="http://schemas.microsoft.com/office/word/2010/wordprocessingGroup" xmlns:wpi="http://schemas.microsoft.com/office/word/2010/wordprocessingInk" xmlns:wne="http://schemas.microsoft.com/office/word/2006/wordml" xmlns:wps="http://schemas.microsoft.com/office/word/2010/wordprocessingShape" mc:Ignorable="w14 w15 wp14">
   <w:body>
     <w:p>
       <w:pPr>
         <w:pStyle w:val="Titel0"/>
-      </w:pPr>
-      <w:r>
-        <w:t>Zusätzliche Spe</w:t>
-      </w:r>
-      <w:bookmarkStart w:id="0" w:name="_GoBack"/>
-      <w:bookmarkEnd w:id="0"/>
-      <w:r>
-        <w:t>zifikationen</w:t>
+        <w:rPr>
+          <w:lang w:val="de-CH"/>
+        </w:rPr>
+      </w:pPr>
+      <w:r>
+        <w:rPr>
+          <w:lang w:val="de-CH"/>
+        </w:rPr>
+        <w:t>Zusätzliche Spezifikationen</w:t>
       </w:r>
     </w:p>
     <w:p>
       <w:pPr>
         <w:pStyle w:val="berschrift1"/>
+        <w:rPr>
+          <w:lang w:val="de-CH"/>
+        </w:rPr>
       </w:pPr>
       <w:r>
         <w:rPr>
           <w:rFonts w:ascii="Calibri Light" w:hAnsi="Calibri Light"/>
+          <w:lang w:val="de-CH"/>
         </w:rPr>
         <w:t>Functionality</w:t>
       </w:r>
     </w:p>
     <w:p>
-      <w:r>
+      <w:pPr>
+        <w:rPr>
+          <w:lang w:val="de-CH"/>
+        </w:rPr>
+      </w:pPr>
+      <w:r>
+        <w:rPr>
+          <w:lang w:val="de-CH"/>
+        </w:rPr>
         <w:t>Für alle Use Cases gelten folgende Funktionalen Anforderungen:</w:t>
       </w:r>
     </w:p>
@@ -35,110 +48,178 @@
       <w:pPr>
         <w:rPr>
           <w:u w:val="single"/>
+          <w:lang w:val="de-CH"/>
         </w:rPr>
       </w:pPr>
       <w:r>
         <w:rPr>
           <w:u w:val="single"/>
+          <w:lang w:val="de-CH"/>
         </w:rPr>
         <w:t>System Error Logging</w:t>
       </w:r>
     </w:p>
     <w:p>
-      <w:r>
+      <w:pPr>
+        <w:rPr>
+          <w:lang w:val="de-CH"/>
+        </w:rPr>
+      </w:pPr>
+      <w:r>
+        <w:rPr>
+          <w:lang w:val="de-CH"/>
+        </w:rPr>
         <w:t xml:space="preserve">Fehler werden </w:t>
       </w:r>
       <w:r>
+        <w:rPr>
+          <w:lang w:val="de-CH"/>
+        </w:rPr>
         <w:t>permanent gespeichert</w:t>
       </w:r>
       <w:r>
+        <w:rPr>
+          <w:lang w:val="de-CH"/>
+        </w:rPr>
         <w:t xml:space="preserve"> und können</w:t>
       </w:r>
       <w:r>
-        <w:t>, wenn vom User so gewünscht</w:t>
-      </w:r>
-      <w:proofErr w:type="gramStart"/>
-      <w:r>
+        <w:rPr>
+          <w:lang w:val="de-CH"/>
+        </w:rPr>
+        <w:t>, wenn vom User so gewünscht,</w:t>
+      </w:r>
+      <w:r>
+        <w:rPr>
+          <w:lang w:val="de-CH"/>
+        </w:rPr>
+        <w:t xml:space="preserve"> zur Analyse an den Hersteller gesendet werden</w:t>
+      </w:r>
+      <w:r>
+        <w:rPr>
+          <w:lang w:val="de-CH"/>
+        </w:rPr>
+        <w:t>.</w:t>
+      </w:r>
+      <w:r>
+        <w:rPr>
+          <w:lang w:val="de-CH"/>
+        </w:rPr>
+        <w:t xml:space="preserve"> Ander</w:t>
+      </w:r>
+      <w:r>
+        <w:rPr>
+          <w:lang w:val="de-CH"/>
+        </w:rPr>
+        <w:t>nfalls kann der User den Fehler auf der Hersteller-Website melden.</w:t>
+      </w:r>
+    </w:p>
+    <w:p>
+      <w:pPr>
+        <w:rPr>
+          <w:u w:val="single"/>
+          <w:lang w:val="de-CH"/>
+        </w:rPr>
+      </w:pPr>
+      <w:r>
+        <w:rPr>
+          <w:u w:val="single"/>
+          <w:lang w:val="de-CH"/>
+        </w:rPr>
+        <w:t>Security</w:t>
+      </w:r>
+    </w:p>
+    <w:p>
+      <w:pPr>
+        <w:rPr>
+          <w:lang w:val="de-CH"/>
+        </w:rPr>
+      </w:pPr>
+      <w:r>
+        <w:rPr>
+          <w:lang w:val="de-CH"/>
+        </w:rPr>
+        <w:t>Das</w:t>
+      </w:r>
+      <w:r>
+        <w:rPr>
+          <w:lang w:val="de-CH"/>
+        </w:rPr>
+        <w:t xml:space="preserve"> </w:t>
+      </w:r>
+      <w:r>
+        <w:rPr>
+          <w:lang w:val="de-CH"/>
+        </w:rPr>
+        <w:t>Programm</w:t>
+      </w:r>
+      <w:r>
+        <w:rPr>
+          <w:lang w:val="de-CH"/>
+        </w:rPr>
+        <w:t xml:space="preserve"> benötigt</w:t>
+      </w:r>
+      <w:r>
+        <w:rPr>
+          <w:lang w:val="de-CH"/>
+        </w:rPr>
+        <w:t xml:space="preserve"> keinen Zugriff auf Daten des Mobilgerätes oder des Users</w:t>
+      </w:r>
+      <w:r>
+        <w:rPr>
+          <w:lang w:val="de-CH"/>
+        </w:rPr>
         <w:t>,</w:t>
       </w:r>
       <w:r>
-        <w:t xml:space="preserve"> zur</w:t>
-      </w:r>
-      <w:proofErr w:type="gramEnd"/>
-      <w:r>
-        <w:t xml:space="preserve"> Analyse an den Hersteller gesendet werden</w:t>
-      </w:r>
-      <w:r>
+        <w:rPr>
+          <w:lang w:val="de-CH"/>
+        </w:rPr>
+        <w:t xml:space="preserve"> ebenfalls werden</w:t>
+      </w:r>
+      <w:r>
+        <w:rPr>
+          <w:lang w:val="de-CH"/>
+        </w:rPr>
+        <w:t xml:space="preserve"> </w:t>
+      </w:r>
+      <w:r>
+        <w:rPr>
+          <w:lang w:val="de-CH"/>
+        </w:rPr>
+        <w:t xml:space="preserve">keine </w:t>
+      </w:r>
+      <w:r>
+        <w:rPr>
+          <w:lang w:val="de-CH"/>
+        </w:rPr>
+        <w:t xml:space="preserve">Kundendaten </w:t>
+      </w:r>
+      <w:r>
+        <w:rPr>
+          <w:lang w:val="de-CH"/>
+        </w:rPr>
+        <w:t>(Highscores, Einstellungen, etc.) gesammelt oder weitergegeben, sondern nur lokal auf dem Gerät gespeichert</w:t>
+      </w:r>
+      <w:r>
+        <w:rPr>
+          <w:lang w:val="de-CH"/>
+        </w:rPr>
         <w:t>.</w:t>
       </w:r>
-      <w:r>
-        <w:t xml:space="preserve"> Ander</w:t>
-      </w:r>
-      <w:r>
-        <w:t>nfalls kann der User den Fehler auf der Hersteller-Website melden.</w:t>
-      </w:r>
-    </w:p>
-    <w:p>
-      <w:pPr>
-        <w:rPr>
-          <w:u w:val="single"/>
-        </w:rPr>
-      </w:pPr>
-      <w:r>
-        <w:rPr>
-          <w:u w:val="single"/>
-        </w:rPr>
-        <w:t>Security</w:t>
-      </w:r>
-    </w:p>
-    <w:p>
-      <w:r>
-        <w:t>Das</w:t>
-      </w:r>
-      <w:r>
-        <w:t xml:space="preserve"> </w:t>
-      </w:r>
-      <w:r>
-        <w:t>Programm</w:t>
-      </w:r>
-      <w:r>
-        <w:t xml:space="preserve"> benötigt</w:t>
-      </w:r>
-      <w:r>
-        <w:t xml:space="preserve"> keinen Zugriff auf Daten des Mobilgerätes oder des Users</w:t>
-      </w:r>
-      <w:r>
-        <w:t>,</w:t>
-      </w:r>
-      <w:r>
-        <w:t xml:space="preserve"> ebenfalls werden</w:t>
-      </w:r>
-      <w:r>
-        <w:t xml:space="preserve"> </w:t>
-      </w:r>
-      <w:r>
-        <w:t xml:space="preserve">keine </w:t>
-      </w:r>
-      <w:r>
-        <w:t xml:space="preserve">Kundendaten </w:t>
-      </w:r>
-      <w:r>
-        <w:t>(Highscores, Einstellungen, etc.) gesammelt oder weitergegeben, sondern nur lokal auf dem Gerät gespeichert</w:t>
-      </w:r>
-      <w:r>
-        <w:t>.</w:t>
-      </w:r>
     </w:p>
     <w:p>
       <w:pPr>
         <w:pStyle w:val="berschrift1"/>
         <w:rPr>
           <w:rFonts w:ascii="Calibri Light" w:hAnsi="Calibri Light"/>
+          <w:lang w:val="de-CH"/>
         </w:rPr>
       </w:pPr>
       <w:r>
         <w:rPr>
           <w:rFonts w:ascii="Calibri Light" w:hAnsi="Calibri Light"/>
+          <w:lang w:val="de-CH"/>
         </w:rPr>
         <w:t>Usability</w:t>
       </w:r>
@@ -150,14 +231,26 @@
           <w:ilvl w:val="0"/>
           <w:numId w:val="10"/>
         </w:numPr>
-      </w:pPr>
-      <w:r>
+        <w:rPr>
+          <w:lang w:val="de-CH"/>
+        </w:rPr>
+      </w:pPr>
+      <w:r>
+        <w:rPr>
+          <w:lang w:val="de-CH"/>
+        </w:rPr>
         <w:t xml:space="preserve">Die Bedienung und die Benutzeroberfläche sollen einfach und intuitiv aufgebaut </w:t>
       </w:r>
       <w:r>
+        <w:rPr>
+          <w:lang w:val="de-CH"/>
+        </w:rPr>
         <w:t>sein</w:t>
       </w:r>
       <w:r>
+        <w:rPr>
+          <w:lang w:val="de-CH"/>
+        </w:rPr>
         <w:t>.</w:t>
       </w:r>
     </w:p>
@@ -168,15 +261,45 @@
           <w:ilvl w:val="0"/>
           <w:numId w:val="10"/>
         </w:numPr>
-      </w:pPr>
-      <w:r>
-        <w:t xml:space="preserve">Das Spiel soll in weniger als 5min von einem </w:t>
-      </w:r>
-      <w:r>
-        <w:t>geübten Smartphoneu</w:t>
-      </w:r>
-      <w:r>
-        <w:t>ser verstanden und gespielt werden können.</w:t>
+        <w:rPr>
+          <w:lang w:val="de-CH"/>
+        </w:rPr>
+      </w:pPr>
+      <w:r>
+        <w:rPr>
+          <w:lang w:val="de-CH"/>
+        </w:rPr>
+        <w:t>Das Spiel soll in weniger als 5</w:t>
+      </w:r>
+      <w:r>
+        <w:rPr>
+          <w:lang w:val="de-CH"/>
+        </w:rPr>
+        <w:t xml:space="preserve"> Minuten</w:t>
+      </w:r>
+      <w:r>
+        <w:rPr>
+          <w:lang w:val="de-CH"/>
+        </w:rPr>
+        <w:t xml:space="preserve"> von einem </w:t>
+      </w:r>
+      <w:r>
+        <w:rPr>
+          <w:lang w:val="de-CH"/>
+        </w:rPr>
+        <w:t>geübten Smartphone</w:t>
+      </w:r>
+      <w:r>
+        <w:rPr>
+          <w:lang w:val="de-CH"/>
+        </w:rPr>
+        <w:t>-User</w:t>
+      </w:r>
+      <w:r>
+        <w:rPr>
+          <w:lang w:val="de-CH"/>
+        </w:rPr>
+        <w:t xml:space="preserve"> verstanden und gespielt werden können.</w:t>
       </w:r>
     </w:p>
     <w:p>
@@ -186,20 +309,38 @@
           <w:ilvl w:val="0"/>
           <w:numId w:val="10"/>
         </w:numPr>
-      </w:pPr>
-      <w:r>
+        <w:rPr>
+          <w:lang w:val="de-CH"/>
+        </w:rPr>
+      </w:pPr>
+      <w:r>
+        <w:rPr>
+          <w:lang w:val="de-CH"/>
+        </w:rPr>
         <w:t>Das Tutorial unter</w:t>
       </w:r>
       <w:r>
+        <w:rPr>
+          <w:lang w:val="de-CH"/>
+        </w:rPr>
         <w:t>stützt den User beim Verständni</w:t>
       </w:r>
       <w:r>
+        <w:rPr>
+          <w:lang w:val="de-CH"/>
+        </w:rPr>
         <w:t>s des Spiel</w:t>
       </w:r>
       <w:r>
+        <w:rPr>
+          <w:lang w:val="de-CH"/>
+        </w:rPr>
         <w:t>e</w:t>
       </w:r>
       <w:r>
+        <w:rPr>
+          <w:lang w:val="de-CH"/>
+        </w:rPr>
         <w:t>s.</w:t>
       </w:r>
     </w:p>
@@ -208,39 +349,70 @@
         <w:pStyle w:val="berschrift1"/>
         <w:rPr>
           <w:rFonts w:ascii="Calibri Light" w:hAnsi="Calibri Light"/>
+          <w:lang w:val="de-CH"/>
         </w:rPr>
       </w:pPr>
       <w:r>
         <w:rPr>
           <w:rFonts w:ascii="Calibri Light" w:hAnsi="Calibri Light"/>
+          <w:lang w:val="de-CH"/>
         </w:rPr>
         <w:t>Reliability</w:t>
       </w:r>
     </w:p>
     <w:p>
-      <w:proofErr w:type="gramStart"/>
-      <w:r>
+      <w:pPr>
+        <w:rPr>
+          <w:lang w:val="de-CH"/>
+        </w:rPr>
+      </w:pPr>
+      <w:r>
+        <w:rPr>
+          <w:lang w:val="de-CH"/>
+        </w:rPr>
         <w:t xml:space="preserve">Das Spiel muss </w:t>
       </w:r>
       <w:r>
+        <w:rPr>
+          <w:lang w:val="de-CH"/>
+        </w:rPr>
         <w:t>24 Stu</w:t>
       </w:r>
       <w:r>
+        <w:rPr>
+          <w:lang w:val="de-CH"/>
+        </w:rPr>
         <w:t>n</w:t>
       </w:r>
       <w:r>
+        <w:rPr>
+          <w:lang w:val="de-CH"/>
+        </w:rPr>
         <w:t>den pro Tag, sieben Tage die Woche verfügbar sein.</w:t>
       </w:r>
-      <w:proofErr w:type="gramEnd"/>
-    </w:p>
-    <w:p>
-      <w:r>
+    </w:p>
+    <w:p>
+      <w:pPr>
+        <w:rPr>
+          <w:lang w:val="de-CH"/>
+        </w:rPr>
+      </w:pPr>
+      <w:r>
+        <w:rPr>
+          <w:lang w:val="de-CH"/>
+        </w:rPr>
         <w:t xml:space="preserve">Ebenfalls muss der Standard-Spielablauf </w:t>
       </w:r>
       <w:r>
+        <w:rPr>
+          <w:lang w:val="de-CH"/>
+        </w:rPr>
         <w:t>jederzeit</w:t>
       </w:r>
       <w:r>
+        <w:rPr>
+          <w:lang w:val="de-CH"/>
+        </w:rPr>
         <w:t xml:space="preserve"> ohne Fehler gespielt werden können.</w:t>
       </w:r>
     </w:p>
@@ -249,11 +421,13 @@
         <w:pStyle w:val="berschrift1"/>
         <w:rPr>
           <w:rFonts w:ascii="Calibri Light" w:hAnsi="Calibri Light"/>
+          <w:lang w:val="de-CH"/>
         </w:rPr>
       </w:pPr>
       <w:r>
         <w:rPr>
           <w:rFonts w:ascii="Calibri Light" w:hAnsi="Calibri Light"/>
+          <w:lang w:val="de-CH"/>
         </w:rPr>
         <w:t>Performance</w:t>
       </w:r>
@@ -265,28 +439,44 @@
           <w:ilvl w:val="0"/>
           <w:numId w:val="11"/>
         </w:numPr>
-      </w:pPr>
-      <w:r>
+        <w:rPr>
+          <w:lang w:val="de-CH"/>
+        </w:rPr>
+      </w:pPr>
+      <w:r>
+        <w:rPr>
+          <w:lang w:val="de-CH"/>
+        </w:rPr>
         <w:t>Da der</w:t>
       </w:r>
       <w:r>
+        <w:rPr>
+          <w:lang w:val="de-CH"/>
+        </w:rPr>
         <w:t xml:space="preserve"> Spieler meist nur kurze Zeit zum Spielen </w:t>
       </w:r>
       <w:r>
+        <w:rPr>
+          <w:lang w:val="de-CH"/>
+        </w:rPr>
         <w:t>hat</w:t>
       </w:r>
-      <w:proofErr w:type="gramStart"/>
-      <w:r>
+      <w:r>
+        <w:rPr>
+          <w:lang w:val="de-CH"/>
+        </w:rPr>
         <w:t xml:space="preserve">, </w:t>
       </w:r>
       <w:r>
-        <w:t>soll</w:t>
-      </w:r>
-      <w:proofErr w:type="gramEnd"/>
-      <w:r>
-        <w:t xml:space="preserve"> das Spiel in weniger als zehn Sekunden gestartet und s</w:t>
-      </w:r>
-      <w:r>
+        <w:rPr>
+          <w:lang w:val="de-CH"/>
+        </w:rPr>
+        <w:t>soll das Spiel in weniger als zehn Sekunden gestartet und s</w:t>
+      </w:r>
+      <w:r>
+        <w:rPr>
+          <w:lang w:val="de-CH"/>
+        </w:rPr>
         <w:t>pielbar sein.</w:t>
       </w:r>
     </w:p>
@@ -297,17 +487,38 @@
           <w:ilvl w:val="0"/>
           <w:numId w:val="11"/>
         </w:numPr>
-      </w:pPr>
-      <w:r>
+        <w:rPr>
+          <w:lang w:val="de-CH"/>
+        </w:rPr>
+      </w:pPr>
+      <w:r>
+        <w:rPr>
+          <w:lang w:val="de-CH"/>
+        </w:rPr>
         <w:t xml:space="preserve">Ebenfalls soll es, wegen dem sonst schon begrenzten Speicherplatz auf dem </w:t>
       </w:r>
       <w:r>
+        <w:rPr>
+          <w:lang w:val="de-CH"/>
+        </w:rPr>
         <w:t>Mobilgerät</w:t>
       </w:r>
       <w:r>
+        <w:rPr>
+          <w:lang w:val="de-CH"/>
+        </w:rPr>
+        <w:t>,</w:t>
+      </w:r>
+      <w:r>
+        <w:rPr>
+          <w:lang w:val="de-CH"/>
+        </w:rPr>
         <w:t xml:space="preserve"> weniger als zehn Megaby</w:t>
       </w:r>
       <w:r>
+        <w:rPr>
+          <w:lang w:val="de-CH"/>
+        </w:rPr>
         <w:t>te Speicher beanspruchen.</w:t>
       </w:r>
     </w:p>
@@ -316,11 +527,13 @@
         <w:pStyle w:val="berschrift1"/>
         <w:rPr>
           <w:rFonts w:ascii="Calibri Light" w:hAnsi="Calibri Light"/>
+          <w:lang w:val="de-CH"/>
         </w:rPr>
       </w:pPr>
       <w:r>
         <w:rPr>
           <w:rFonts w:ascii="Calibri Light" w:hAnsi="Calibri Light"/>
+          <w:lang w:val="de-CH"/>
         </w:rPr>
         <w:t>Supportability</w:t>
       </w:r>
@@ -328,12 +541,12 @@
     <w:p>
       <w:pPr>
         <w:rPr>
-          <w:lang w:val="en-US"/>
-        </w:rPr>
-      </w:pPr>
-      <w:r>
-        <w:rPr>
-          <w:lang w:val="en-US"/>
+          <w:lang w:val="de-CH"/>
+        </w:rPr>
+      </w:pPr>
+      <w:r>
+        <w:rPr>
+          <w:lang w:val="de-CH"/>
         </w:rPr>
         <w:t xml:space="preserve">Die Coding Standards basieren auf den gängigen Java Code Conventions, besonderen Wert wird jedoch auf folgende Punkte gelegt: </w:t>
       </w:r>
@@ -345,9 +558,14 @@
           <w:ilvl w:val="0"/>
           <w:numId w:val="15"/>
         </w:numPr>
-      </w:pPr>
-      <w:r>
-        <w:lastRenderedPageBreak/>
+        <w:rPr>
+          <w:lang w:val="de-CH"/>
+        </w:rPr>
+      </w:pPr>
+      <w:r>
+        <w:rPr>
+          <w:lang w:val="de-CH"/>
+        </w:rPr>
         <w:t>Code wird in englischer Sprache verfasst</w:t>
       </w:r>
     </w:p>
@@ -358,20 +576,38 @@
           <w:ilvl w:val="0"/>
           <w:numId w:val="15"/>
         </w:numPr>
-      </w:pPr>
-      <w:r>
+        <w:rPr>
+          <w:lang w:val="de-CH"/>
+        </w:rPr>
+      </w:pPr>
+      <w:r>
+        <w:rPr>
+          <w:lang w:val="de-CH"/>
+        </w:rPr>
         <w:t xml:space="preserve">Ausführliche </w:t>
       </w:r>
       <w:r>
+        <w:rPr>
+          <w:lang w:val="de-CH"/>
+        </w:rPr>
         <w:t>Java Doc</w:t>
       </w:r>
       <w:r>
+        <w:rPr>
+          <w:lang w:val="de-CH"/>
+        </w:rPr>
         <w:t>umentation</w:t>
       </w:r>
       <w:r>
+        <w:rPr>
+          <w:lang w:val="de-CH"/>
+        </w:rPr>
         <w:t xml:space="preserve"> für jede Klasse ist P</w:t>
       </w:r>
       <w:r>
+        <w:rPr>
+          <w:lang w:val="de-CH"/>
+        </w:rPr>
         <w:t>flicht</w:t>
       </w:r>
     </w:p>
@@ -382,37 +618,76 @@
           <w:ilvl w:val="0"/>
           <w:numId w:val="15"/>
         </w:numPr>
-      </w:pPr>
-      <w:r>
+        <w:rPr>
+          <w:lang w:val="de-CH"/>
+        </w:rPr>
+      </w:pPr>
+      <w:r>
+        <w:rPr>
+          <w:lang w:val="de-CH"/>
+        </w:rPr>
         <w:t>Einheitli</w:t>
       </w:r>
       <w:r>
+        <w:rPr>
+          <w:lang w:val="de-CH"/>
+        </w:rPr>
         <w:t>che Struktur von Klassen und Pa</w:t>
       </w:r>
       <w:r>
+        <w:rPr>
+          <w:lang w:val="de-CH"/>
+        </w:rPr>
         <w:t>keten</w:t>
       </w:r>
     </w:p>
     <w:p>
-      <w:r>
+      <w:pPr>
+        <w:rPr>
+          <w:lang w:val="de-CH"/>
+        </w:rPr>
+      </w:pPr>
+      <w:r>
+        <w:rPr>
+          <w:lang w:val="de-CH"/>
+        </w:rPr>
+        <w:lastRenderedPageBreak/>
         <w:t xml:space="preserve">Die neuesten </w:t>
       </w:r>
       <w:r>
+        <w:rPr>
+          <w:lang w:val="de-CH"/>
+        </w:rPr>
         <w:t>Updates</w:t>
       </w:r>
       <w:r>
+        <w:rPr>
+          <w:lang w:val="de-CH"/>
+        </w:rPr>
         <w:t xml:space="preserve"> m</w:t>
       </w:r>
       <w:r>
+        <w:rPr>
+          <w:lang w:val="de-CH"/>
+        </w:rPr>
         <w:t>it allfälligen Fehlerbehebungen und Erweiterungen</w:t>
       </w:r>
       <w:r>
+        <w:rPr>
+          <w:lang w:val="de-CH"/>
+        </w:rPr>
         <w:t xml:space="preserve"> für das Spiel sind über den </w:t>
       </w:r>
       <w:r>
+        <w:rPr>
+          <w:lang w:val="de-CH"/>
+        </w:rPr>
         <w:t xml:space="preserve">Google </w:t>
       </w:r>
       <w:r>
+        <w:rPr>
+          <w:lang w:val="de-CH"/>
+        </w:rPr>
         <w:t>Playstore erhältlich.</w:t>
       </w:r>
     </w:p>
@@ -421,17 +696,27 @@
         <w:pStyle w:val="berschrift1"/>
         <w:rPr>
           <w:rFonts w:ascii="Calibri Light" w:hAnsi="Calibri Light"/>
+          <w:lang w:val="de-CH"/>
         </w:rPr>
       </w:pPr>
       <w:r>
         <w:rPr>
           <w:rFonts w:ascii="Calibri Light" w:hAnsi="Calibri Light"/>
+          <w:lang w:val="de-CH"/>
         </w:rPr>
         <w:t>Design Constraints</w:t>
       </w:r>
     </w:p>
     <w:p>
-      <w:r>
+      <w:pPr>
+        <w:rPr>
+          <w:lang w:val="de-CH"/>
+        </w:rPr>
+      </w:pPr>
+      <w:r>
+        <w:rPr>
+          <w:lang w:val="de-CH"/>
+        </w:rPr>
         <w:t>Für die Umsetzung des Spiels werden folgende Plattformen benötigt:</w:t>
       </w:r>
     </w:p>
@@ -442,21 +727,39 @@
           <w:ilvl w:val="0"/>
           <w:numId w:val="12"/>
         </w:numPr>
-      </w:pPr>
-      <w:r>
+        <w:rPr>
+          <w:lang w:val="de-CH"/>
+        </w:rPr>
+      </w:pPr>
+      <w:r>
+        <w:rPr>
+          <w:lang w:val="de-CH"/>
+        </w:rPr>
         <w:t xml:space="preserve">Als Grundsprache wird </w:t>
       </w:r>
       <w:r>
+        <w:rPr>
+          <w:lang w:val="de-CH"/>
+        </w:rPr>
         <w:t>Java</w:t>
       </w:r>
       <w:r>
+        <w:rPr>
+          <w:lang w:val="de-CH"/>
+        </w:rPr>
         <w:t xml:space="preserve"> 1.7</w:t>
       </w:r>
       <w:r>
+        <w:rPr>
+          <w:lang w:val="de-CH"/>
+        </w:rPr>
         <w:t xml:space="preserve"> eingesetzt</w:t>
       </w:r>
       <w:r>
-        <w:t xml:space="preserve"> </w:t>
+        <w:rPr>
+          <w:lang w:val="de-CH"/>
+        </w:rPr>
+        <w:t>.</w:t>
       </w:r>
     </w:p>
     <w:p>
@@ -466,15 +769,33 @@
           <w:ilvl w:val="0"/>
           <w:numId w:val="12"/>
         </w:numPr>
-      </w:pPr>
-      <w:r>
+        <w:rPr>
+          <w:lang w:val="de-CH"/>
+        </w:rPr>
+      </w:pPr>
+      <w:r>
+        <w:rPr>
+          <w:lang w:val="de-CH"/>
+        </w:rPr>
         <w:t xml:space="preserve">Für die Mobile-Applikation wird das </w:t>
       </w:r>
       <w:r>
+        <w:rPr>
+          <w:lang w:val="de-CH"/>
+        </w:rPr>
         <w:t>Android SDK</w:t>
       </w:r>
       <w:r>
+        <w:rPr>
+          <w:lang w:val="de-CH"/>
+        </w:rPr>
         <w:t xml:space="preserve"> verwendet</w:t>
+      </w:r>
+      <w:r>
+        <w:rPr>
+          <w:lang w:val="de-CH"/>
+        </w:rPr>
+        <w:t>.</w:t>
       </w:r>
     </w:p>
     <w:p>
@@ -484,12 +805,15 @@
           <w:ilvl w:val="0"/>
           <w:numId w:val="12"/>
         </w:numPr>
-      </w:pPr>
-      <w:r>
-        <w:t>libGdx</w:t>
-      </w:r>
-      <w:r>
-        <w:t xml:space="preserve"> </w:t>
+        <w:rPr>
+          <w:lang w:val="de-CH"/>
+        </w:rPr>
+      </w:pPr>
+      <w:r>
+        <w:rPr>
+          <w:lang w:val="de-CH"/>
+        </w:rPr>
+        <w:t>Als Spielframework wird libGDX genutzt.</w:t>
       </w:r>
     </w:p>
     <w:p>
@@ -497,43 +821,51 @@
         <w:pStyle w:val="Listenabsatz"/>
         <w:numPr>
           <w:ilvl w:val="0"/>
-          <w:numId w:val="17"/>
+          <w:numId w:val="12"/>
         </w:numPr>
         <w:rPr>
-          <w:rFonts w:asciiTheme="majorHAnsi" w:eastAsiaTheme="majorEastAsia" w:hAnsiTheme="majorHAnsi" w:cstheme="majorBidi"/>
-          <w:b/>
-          <w:bCs/>
-          <w:color w:val="565656" w:themeColor="accent1" w:themeShade="B5"/>
-          <w:sz w:val="32"/>
-          <w:szCs w:val="32"/>
-        </w:rPr>
-      </w:pPr>
-      <w:r>
+          <w:lang w:val="de-CH"/>
+        </w:rPr>
+      </w:pPr>
+      <w:r>
+        <w:rPr>
+          <w:lang w:val="de-CH"/>
+        </w:rPr>
         <w:t>Für die Entwicklung wird mit der Entwicklungsumgebung Eclipse gearbeitet</w:t>
       </w:r>
+      <w:r>
+        <w:rPr>
+          <w:lang w:val="de-CH"/>
+        </w:rPr>
+        <w:t>.</w:t>
+      </w:r>
     </w:p>
     <w:p>
       <w:pPr>
         <w:pStyle w:val="berschrift1"/>
         <w:rPr>
           <w:rFonts w:ascii="Calibri Light" w:hAnsi="Calibri Light"/>
+          <w:lang w:val="de-CH"/>
         </w:rPr>
       </w:pPr>
       <w:r>
         <w:rPr>
           <w:rFonts w:ascii="Calibri Light" w:hAnsi="Calibri Light"/>
+          <w:lang w:val="de-CH"/>
         </w:rPr>
         <w:t>In</w:t>
       </w:r>
       <w:r>
         <w:rPr>
           <w:rFonts w:ascii="Calibri Light" w:hAnsi="Calibri Light"/>
+          <w:lang w:val="de-CH"/>
         </w:rPr>
         <w:t>t</w:t>
       </w:r>
       <w:r>
         <w:rPr>
           <w:rFonts w:ascii="Calibri Light" w:hAnsi="Calibri Light"/>
+          <w:lang w:val="de-CH"/>
         </w:rPr>
         <w:t>erfaces</w:t>
       </w:r>
@@ -542,11 +874,13 @@
       <w:pPr>
         <w:rPr>
           <w:u w:val="single"/>
+          <w:lang w:val="de-CH"/>
         </w:rPr>
       </w:pPr>
       <w:r>
         <w:rPr>
           <w:u w:val="single"/>
+          <w:lang w:val="de-CH"/>
         </w:rPr>
         <w:t>Hardware Anforderungen</w:t>
       </w:r>
@@ -558,8 +892,14 @@
           <w:ilvl w:val="0"/>
           <w:numId w:val="13"/>
         </w:numPr>
-      </w:pPr>
-      <w:r>
+        <w:rPr>
+          <w:lang w:val="de-CH"/>
+        </w:rPr>
+      </w:pPr>
+      <w:r>
+        <w:rPr>
+          <w:lang w:val="de-CH"/>
+        </w:rPr>
         <w:t>Touch Screen Handy</w:t>
       </w:r>
     </w:p>
@@ -570,8 +910,14 @@
           <w:ilvl w:val="0"/>
           <w:numId w:val="13"/>
         </w:numPr>
-      </w:pPr>
-      <w:r>
+        <w:rPr>
+          <w:lang w:val="de-CH"/>
+        </w:rPr>
+      </w:pPr>
+      <w:r>
+        <w:rPr>
+          <w:lang w:val="de-CH"/>
+        </w:rPr>
         <w:t>Android ab Version 4.0.0</w:t>
       </w:r>
     </w:p>
@@ -579,11 +925,13 @@
       <w:pPr>
         <w:rPr>
           <w:u w:val="single"/>
+          <w:lang w:val="de-CH"/>
         </w:rPr>
       </w:pPr>
       <w:r>
         <w:rPr>
           <w:u w:val="single"/>
+          <w:lang w:val="de-CH"/>
         </w:rPr>
         <w:t>User Interfaces</w:t>
       </w:r>
@@ -595,35 +943,68 @@
           <w:ilvl w:val="0"/>
           <w:numId w:val="14"/>
         </w:numPr>
-      </w:pPr>
-      <w:r>
+        <w:rPr>
+          <w:lang w:val="de-CH"/>
+        </w:rPr>
+      </w:pPr>
+      <w:r>
+        <w:rPr>
+          <w:lang w:val="de-CH"/>
+        </w:rPr>
         <w:t>Menu</w:t>
       </w:r>
       <w:r>
+        <w:rPr>
+          <w:lang w:val="de-CH"/>
+        </w:rPr>
         <w:t xml:space="preserve">: Damit </w:t>
       </w:r>
       <w:r>
+        <w:rPr>
+          <w:lang w:val="de-CH"/>
+        </w:rPr>
         <w:t xml:space="preserve">sich </w:t>
       </w:r>
       <w:r>
+        <w:rPr>
+          <w:lang w:val="de-CH"/>
+        </w:rPr>
         <w:t xml:space="preserve">der User </w:t>
       </w:r>
       <w:r>
+        <w:rPr>
+          <w:lang w:val="de-CH"/>
+        </w:rPr>
         <w:t>schnell zurecht</w:t>
       </w:r>
       <w:r>
+        <w:rPr>
+          <w:lang w:val="de-CH"/>
+        </w:rPr>
         <w:t xml:space="preserve">findet, gibt es ein </w:t>
       </w:r>
       <w:r>
+        <w:rPr>
+          <w:lang w:val="de-CH"/>
+        </w:rPr>
         <w:t>simples</w:t>
       </w:r>
       <w:r>
+        <w:rPr>
+          <w:lang w:val="de-CH"/>
+        </w:rPr>
         <w:t xml:space="preserve">, flaches Menu mit folgenden Punkten: </w:t>
       </w:r>
       <w:r>
+        <w:rPr>
+          <w:lang w:val="de-CH"/>
+        </w:rPr>
         <w:t>Spiel starten</w:t>
       </w:r>
       <w:r>
+        <w:rPr>
+          <w:lang w:val="de-CH"/>
+        </w:rPr>
         <w:t>, Einstellungen und Tutorial.</w:t>
       </w:r>
     </w:p>
@@ -634,23 +1015,39 @@
           <w:ilvl w:val="0"/>
           <w:numId w:val="14"/>
         </w:numPr>
-      </w:pPr>
-      <w:r>
+        <w:rPr>
+          <w:lang w:val="de-CH"/>
+        </w:rPr>
+      </w:pPr>
+      <w:r>
+        <w:rPr>
+          <w:lang w:val="de-CH"/>
+        </w:rPr>
         <w:t>Spielfeld</w:t>
       </w:r>
       <w:r>
+        <w:rPr>
+          <w:lang w:val="de-CH"/>
+        </w:rPr>
         <w:t xml:space="preserve"> </w:t>
       </w:r>
       <w:r>
+        <w:rPr>
+          <w:lang w:val="de-CH"/>
+        </w:rPr>
         <w:t xml:space="preserve"> / Tutorial</w:t>
       </w:r>
       <w:r>
+        <w:rPr>
+          <w:lang w:val="de-CH"/>
+        </w:rPr>
         <w:br/>
       </w:r>
-      <w:ins w:id="1" w:author="HAL9000" w:date="2014-09-29T18:13:00Z">
+      <w:ins w:id="0" w:author="HAL9000" w:date="2014-09-29T18:13:00Z">
         <w:r>
           <w:rPr>
             <w:noProof/>
+            <w:lang w:val="de-CH" w:eastAsia="de-CH"/>
           </w:rPr>
           <w:drawing>
             <wp:inline distT="0" distB="0" distL="0" distR="0" wp14:anchorId="6570935A" wp14:editId="4E75C4F4">
@@ -668,7 +1065,7 @@
                       <pic:cNvPicPr/>
                     </pic:nvPicPr>
                     <pic:blipFill>
-                      <a:blip r:embed="rId8"/>
+                      <a:blip r:embed="rId7"/>
                       <a:stretch>
                         <a:fillRect/>
                       </a:stretch>
@@ -697,11 +1094,20 @@
           <w:ilvl w:val="0"/>
           <w:numId w:val="14"/>
         </w:numPr>
-      </w:pPr>
-      <w:r>
+        <w:rPr>
+          <w:lang w:val="de-CH"/>
+        </w:rPr>
+      </w:pPr>
+      <w:r>
+        <w:rPr>
+          <w:lang w:val="de-CH"/>
+        </w:rPr>
         <w:t>Einstellungen</w:t>
       </w:r>
       <w:r>
+        <w:rPr>
+          <w:lang w:val="de-CH"/>
+        </w:rPr>
         <w:t xml:space="preserve">: Hier können folgende Punkte konfiguriert werden: </w:t>
       </w:r>
     </w:p>
@@ -712,8 +1118,14 @@
           <w:ilvl w:val="1"/>
           <w:numId w:val="14"/>
         </w:numPr>
-      </w:pPr>
-      <w:r>
+        <w:rPr>
+          <w:lang w:val="de-CH"/>
+        </w:rPr>
+      </w:pPr>
+      <w:r>
+        <w:rPr>
+          <w:lang w:val="de-CH"/>
+        </w:rPr>
         <w:t>Handicap-Einstellungen</w:t>
       </w:r>
     </w:p>
@@ -724,8 +1136,14 @@
           <w:ilvl w:val="1"/>
           <w:numId w:val="14"/>
         </w:numPr>
-      </w:pPr>
-      <w:r>
+        <w:rPr>
+          <w:lang w:val="de-CH"/>
+        </w:rPr>
+      </w:pPr>
+      <w:r>
+        <w:rPr>
+          <w:lang w:val="de-CH"/>
+        </w:rPr>
         <w:t>Ton ein/aus</w:t>
       </w:r>
     </w:p>
@@ -736,36 +1154,63 @@
           <w:ilvl w:val="1"/>
           <w:numId w:val="14"/>
         </w:numPr>
-      </w:pPr>
-      <w:r>
+        <w:rPr>
+          <w:lang w:val="de-CH"/>
+        </w:rPr>
+      </w:pPr>
+      <w:r>
+        <w:rPr>
+          <w:lang w:val="de-CH"/>
+        </w:rPr>
         <w:t>InApp-Käufe</w:t>
       </w:r>
+      <w:bookmarkStart w:id="1" w:name="_GoBack"/>
+      <w:bookmarkEnd w:id="1"/>
     </w:p>
     <w:p>
       <w:pPr>
         <w:pStyle w:val="berschrift1"/>
         <w:rPr>
           <w:rFonts w:ascii="Calibri Light" w:hAnsi="Calibri Light"/>
+          <w:lang w:val="de-CH"/>
         </w:rPr>
       </w:pPr>
       <w:r>
         <w:rPr>
           <w:rFonts w:ascii="Calibri Light" w:hAnsi="Calibri Light"/>
+          <w:lang w:val="de-CH"/>
         </w:rPr>
         <w:t>Lizenzen</w:t>
       </w:r>
     </w:p>
     <w:p>
-      <w:r>
+      <w:pPr>
+        <w:rPr>
+          <w:lang w:val="de-CH"/>
+        </w:rPr>
+      </w:pPr>
+      <w:r>
+        <w:rPr>
+          <w:lang w:val="de-CH"/>
+        </w:rPr>
         <w:t>Es werden k</w:t>
       </w:r>
       <w:r>
+        <w:rPr>
+          <w:lang w:val="de-CH"/>
+        </w:rPr>
         <w:t>eine</w:t>
       </w:r>
       <w:r>
+        <w:rPr>
+          <w:lang w:val="de-CH"/>
+        </w:rPr>
         <w:t xml:space="preserve"> Lizenzen für das Spiel benötigt, es basiert alles auf OpenSource </w:t>
       </w:r>
       <w:r>
+        <w:rPr>
+          <w:lang w:val="de-CH"/>
+        </w:rPr>
         <w:t>Software.</w:t>
       </w:r>
     </w:p>
@@ -774,26 +1219,45 @@
         <w:pStyle w:val="berschrift1"/>
         <w:rPr>
           <w:rFonts w:ascii="Calibri Light" w:hAnsi="Calibri Light"/>
+          <w:lang w:val="de-CH"/>
         </w:rPr>
       </w:pPr>
       <w:r>
         <w:rPr>
           <w:rFonts w:ascii="Calibri Light" w:hAnsi="Calibri Light"/>
+          <w:lang w:val="de-CH"/>
         </w:rPr>
         <w:t>Copyright</w:t>
       </w:r>
     </w:p>
     <w:p>
-      <w:r>
+      <w:pPr>
+        <w:rPr>
+          <w:lang w:val="de-CH"/>
+        </w:rPr>
+      </w:pPr>
+      <w:r>
+        <w:rPr>
+          <w:lang w:val="de-CH"/>
+        </w:rPr>
         <w:t xml:space="preserve">Die Rechte am Spiel gehören </w:t>
       </w:r>
       <w:r>
+        <w:rPr>
+          <w:lang w:val="de-CH"/>
+        </w:rPr>
         <w:t xml:space="preserve">ausschliesslich </w:t>
       </w:r>
       <w:r>
+        <w:rPr>
+          <w:lang w:val="de-CH"/>
+        </w:rPr>
         <w:t>dem Hersteller</w:t>
       </w:r>
       <w:r>
+        <w:rPr>
+          <w:lang w:val="de-CH"/>
+        </w:rPr>
         <w:t>.</w:t>
       </w:r>
     </w:p>
@@ -808,7 +1272,7 @@
 </file>
 
 <file path=word/endnotes.xml><?xml version="1.0" encoding="utf-8"?>
-<w:endnotes xmlns:wpc="http://schemas.microsoft.com/office/word/2010/wordprocessingCanvas" xmlns:mo="http://schemas.microsoft.com/office/mac/office/2008/main" xmlns:mc="http://schemas.openxmlformats.org/markup-compatibility/2006" xmlns:mv="urn:schemas-microsoft-com:mac:vml" xmlns:o="urn:schemas-microsoft-com:office:office" xmlns:r="http://schemas.openxmlformats.org/officeDocument/2006/relationships" xmlns:m="http://schemas.openxmlformats.org/officeDocument/2006/math" xmlns:v="urn:schemas-microsoft-com:vml" xmlns:wp14="http://schemas.microsoft.com/office/word/2010/wordprocessingDrawing" xmlns:wp="http://schemas.openxmlformats.org/drawingml/2006/wordprocessingDrawing" xmlns:w10="urn:schemas-microsoft-com:office:word" xmlns:w="http://schemas.openxmlformats.org/wordprocessingml/2006/main" xmlns:w14="http://schemas.microsoft.com/office/word/2010/wordml" xmlns:wpg="http://schemas.microsoft.com/office/word/2010/wordprocessingGroup" xmlns:wpi="http://schemas.microsoft.com/office/word/2010/wordprocessingInk" xmlns:wne="http://schemas.microsoft.com/office/word/2006/wordml" xmlns:wps="http://schemas.microsoft.com/office/word/2010/wordprocessingShape" mc:Ignorable="w14 wp14">
+<w:endnotes xmlns:wpc="http://schemas.microsoft.com/office/word/2010/wordprocessingCanvas" xmlns:mc="http://schemas.openxmlformats.org/markup-compatibility/2006" xmlns:o="urn:schemas-microsoft-com:office:office" xmlns:r="http://schemas.openxmlformats.org/officeDocument/2006/relationships" xmlns:m="http://schemas.openxmlformats.org/officeDocument/2006/math" xmlns:v="urn:schemas-microsoft-com:vml" xmlns:wp14="http://schemas.microsoft.com/office/word/2010/wordprocessingDrawing" xmlns:wp="http://schemas.openxmlformats.org/drawingml/2006/wordprocessingDrawing" xmlns:w10="urn:schemas-microsoft-com:office:word" xmlns:w="http://schemas.openxmlformats.org/wordprocessingml/2006/main" xmlns:w14="http://schemas.microsoft.com/office/word/2010/wordml" xmlns:w15="http://schemas.microsoft.com/office/word/2012/wordml" xmlns:wpg="http://schemas.microsoft.com/office/word/2010/wordprocessingGroup" xmlns:wpi="http://schemas.microsoft.com/office/word/2010/wordprocessingInk" xmlns:wne="http://schemas.microsoft.com/office/word/2006/wordml" xmlns:wps="http://schemas.microsoft.com/office/word/2010/wordprocessingShape" mc:Ignorable="w14 w15 wp14">
   <w:endnote w:type="separator" w:id="-1">
     <w:p>
       <w:r>
@@ -827,7 +1291,7 @@
 </file>
 
 <file path=word/footnotes.xml><?xml version="1.0" encoding="utf-8"?>
-<w:footnotes xmlns:wpc="http://schemas.microsoft.com/office/word/2010/wordprocessingCanvas" xmlns:mo="http://schemas.microsoft.com/office/mac/office/2008/main" xmlns:mc="http://schemas.openxmlformats.org/markup-compatibility/2006" xmlns:mv="urn:schemas-microsoft-com:mac:vml" xmlns:o="urn:schemas-microsoft-com:office:office" xmlns:r="http://schemas.openxmlformats.org/officeDocument/2006/relationships" xmlns:m="http://schemas.openxmlformats.org/officeDocument/2006/math" xmlns:v="urn:schemas-microsoft-com:vml" xmlns:wp14="http://schemas.microsoft.com/office/word/2010/wordprocessingDrawing" xmlns:wp="http://schemas.openxmlformats.org/drawingml/2006/wordprocessingDrawing" xmlns:w10="urn:schemas-microsoft-com:office:word" xmlns:w="http://schemas.openxmlformats.org/wordprocessingml/2006/main" xmlns:w14="http://schemas.microsoft.com/office/word/2010/wordml" xmlns:wpg="http://schemas.microsoft.com/office/word/2010/wordprocessingGroup" xmlns:wpi="http://schemas.microsoft.com/office/word/2010/wordprocessingInk" xmlns:wne="http://schemas.microsoft.com/office/word/2006/wordml" xmlns:wps="http://schemas.microsoft.com/office/word/2010/wordprocessingShape" mc:Ignorable="w14 wp14">
+<w:footnotes xmlns:wpc="http://schemas.microsoft.com/office/word/2010/wordprocessingCanvas" xmlns:mc="http://schemas.openxmlformats.org/markup-compatibility/2006" xmlns:o="urn:schemas-microsoft-com:office:office" xmlns:r="http://schemas.openxmlformats.org/officeDocument/2006/relationships" xmlns:m="http://schemas.openxmlformats.org/officeDocument/2006/math" xmlns:v="urn:schemas-microsoft-com:vml" xmlns:wp14="http://schemas.microsoft.com/office/word/2010/wordprocessingDrawing" xmlns:wp="http://schemas.openxmlformats.org/drawingml/2006/wordprocessingDrawing" xmlns:w10="urn:schemas-microsoft-com:office:word" xmlns:w="http://schemas.openxmlformats.org/wordprocessingml/2006/main" xmlns:w14="http://schemas.microsoft.com/office/word/2010/wordml" xmlns:w15="http://schemas.microsoft.com/office/word/2012/wordml" xmlns:wpg="http://schemas.microsoft.com/office/word/2010/wordprocessingGroup" xmlns:wpi="http://schemas.microsoft.com/office/word/2010/wordprocessingInk" xmlns:wne="http://schemas.microsoft.com/office/word/2006/wordml" xmlns:wps="http://schemas.microsoft.com/office/word/2010/wordprocessingShape" mc:Ignorable="w14 w15 wp14">
   <w:footnote w:type="separator" w:id="-1">
     <w:p>
       <w:r>
@@ -846,11 +1310,11 @@
 </file>
 
 <file path=word/numbering.xml><?xml version="1.0" encoding="utf-8"?>
-<w:numbering xmlns:wpc="http://schemas.microsoft.com/office/word/2010/wordprocessingCanvas" xmlns:mo="http://schemas.microsoft.com/office/mac/office/2008/main" xmlns:mc="http://schemas.openxmlformats.org/markup-compatibility/2006" xmlns:mv="urn:schemas-microsoft-com:mac:vml" xmlns:o="urn:schemas-microsoft-com:office:office" xmlns:r="http://schemas.openxmlformats.org/officeDocument/2006/relationships" xmlns:m="http://schemas.openxmlformats.org/officeDocument/2006/math" xmlns:v="urn:schemas-microsoft-com:vml" xmlns:wp14="http://schemas.microsoft.com/office/word/2010/wordprocessingDrawing" xmlns:wp="http://schemas.openxmlformats.org/drawingml/2006/wordprocessingDrawing" xmlns:w10="urn:schemas-microsoft-com:office:word" xmlns:w="http://schemas.openxmlformats.org/wordprocessingml/2006/main" xmlns:w14="http://schemas.microsoft.com/office/word/2010/wordml" xmlns:wpg="http://schemas.microsoft.com/office/word/2010/wordprocessingGroup" xmlns:wpi="http://schemas.microsoft.com/office/word/2010/wordprocessingInk" xmlns:wne="http://schemas.microsoft.com/office/word/2006/wordml" xmlns:wps="http://schemas.microsoft.com/office/word/2010/wordprocessingShape" mc:Ignorable="w14 wp14">
+<w:numbering xmlns:wpc="http://schemas.microsoft.com/office/word/2010/wordprocessingCanvas" xmlns:mc="http://schemas.openxmlformats.org/markup-compatibility/2006" xmlns:o="urn:schemas-microsoft-com:office:office" xmlns:r="http://schemas.openxmlformats.org/officeDocument/2006/relationships" xmlns:m="http://schemas.openxmlformats.org/officeDocument/2006/math" xmlns:v="urn:schemas-microsoft-com:vml" xmlns:wp14="http://schemas.microsoft.com/office/word/2010/wordprocessingDrawing" xmlns:wp="http://schemas.openxmlformats.org/drawingml/2006/wordprocessingDrawing" xmlns:w10="urn:schemas-microsoft-com:office:word" xmlns:w="http://schemas.openxmlformats.org/wordprocessingml/2006/main" xmlns:w14="http://schemas.microsoft.com/office/word/2010/wordml" xmlns:w15="http://schemas.microsoft.com/office/word/2012/wordml" xmlns:wpg="http://schemas.microsoft.com/office/word/2010/wordprocessingGroup" xmlns:wpi="http://schemas.microsoft.com/office/word/2010/wordprocessingInk" xmlns:wne="http://schemas.microsoft.com/office/word/2006/wordml" xmlns:wps="http://schemas.microsoft.com/office/word/2010/wordprocessingShape" mc:Ignorable="w14 w15 wp14">
   <w:abstractNum w:abstractNumId="0">
     <w:nsid w:val="06370E39"/>
     <w:multiLevelType w:val="hybridMultilevel"/>
-    <w:tmpl w:val="9196CE48"/>
+    <w:tmpl w:val="C7A6BA02"/>
     <w:lvl w:ilvl="0" w:tplc="04070001">
       <w:start w:val="1"/>
       <w:numFmt w:val="bullet"/>
@@ -2496,7 +2960,7 @@
 </file>
 
 <file path=word/styles.xml><?xml version="1.0" encoding="utf-8"?>
-<w:styles xmlns:mc="http://schemas.openxmlformats.org/markup-compatibility/2006" xmlns:r="http://schemas.openxmlformats.org/officeDocument/2006/relationships" xmlns:w="http://schemas.openxmlformats.org/wordprocessingml/2006/main" xmlns:w14="http://schemas.microsoft.com/office/word/2010/wordml" mc:Ignorable="w14">
+<w:styles xmlns:mc="http://schemas.openxmlformats.org/markup-compatibility/2006" xmlns:r="http://schemas.openxmlformats.org/officeDocument/2006/relationships" xmlns:w="http://schemas.openxmlformats.org/wordprocessingml/2006/main" xmlns:w14="http://schemas.microsoft.com/office/word/2010/wordml" xmlns:w15="http://schemas.microsoft.com/office/word/2012/wordml" mc:Ignorable="w14 w15">
   <w:docDefaults>
     <w:rPrDefault>
       <w:rPr>
@@ -2512,144 +2976,369 @@
       </w:pPr>
     </w:pPrDefault>
   </w:docDefaults>
-  <w:latentStyles w:defLockedState="0" w:defUIPriority="99" w:defSemiHidden="1" w:defUnhideWhenUsed="1" w:defQFormat="0" w:count="276">
-    <w:lsdException w:name="Normal" w:semiHidden="0" w:uiPriority="0" w:unhideWhenUsed="0" w:qFormat="1"/>
-    <w:lsdException w:name="heading 1" w:semiHidden="0" w:uiPriority="9" w:unhideWhenUsed="0" w:qFormat="1"/>
-    <w:lsdException w:name="heading 2" w:uiPriority="9" w:qFormat="1"/>
-    <w:lsdException w:name="heading 3" w:uiPriority="9"/>
-    <w:lsdException w:name="heading 4" w:uiPriority="9"/>
-    <w:lsdException w:name="heading 5" w:uiPriority="9" w:qFormat="1"/>
-    <w:lsdException w:name="heading 6" w:uiPriority="9" w:qFormat="1"/>
-    <w:lsdException w:name="heading 7" w:uiPriority="9" w:qFormat="1"/>
-    <w:lsdException w:name="heading 8" w:uiPriority="9" w:qFormat="1"/>
-    <w:lsdException w:name="heading 9" w:uiPriority="9" w:qFormat="1"/>
-    <w:lsdException w:name="toc 1" w:uiPriority="39"/>
-    <w:lsdException w:name="toc 2" w:uiPriority="39"/>
-    <w:lsdException w:name="toc 3" w:uiPriority="39"/>
-    <w:lsdException w:name="toc 4" w:uiPriority="39"/>
-    <w:lsdException w:name="toc 5" w:uiPriority="39"/>
-    <w:lsdException w:name="toc 6" w:uiPriority="39"/>
-    <w:lsdException w:name="toc 7" w:uiPriority="39"/>
-    <w:lsdException w:name="toc 8" w:uiPriority="39"/>
-    <w:lsdException w:name="toc 9" w:uiPriority="39"/>
-    <w:lsdException w:name="caption" w:uiPriority="35" w:qFormat="1"/>
-    <w:lsdException w:name="Title" w:semiHidden="0" w:uiPriority="10" w:unhideWhenUsed="0" w:qFormat="1"/>
-    <w:lsdException w:name="Default Paragraph Font" w:uiPriority="1"/>
-    <w:lsdException w:name="Subtitle" w:semiHidden="0" w:uiPriority="11" w:unhideWhenUsed="0" w:qFormat="1"/>
-    <w:lsdException w:name="Strong" w:semiHidden="0" w:uiPriority="22" w:unhideWhenUsed="0" w:qFormat="1"/>
-    <w:lsdException w:name="Emphasis" w:semiHidden="0" w:uiPriority="20" w:unhideWhenUsed="0" w:qFormat="1"/>
-    <w:lsdException w:name="Table Grid" w:semiHidden="0" w:uiPriority="59" w:unhideWhenUsed="0"/>
-    <w:lsdException w:name="Placeholder Text" w:unhideWhenUsed="0"/>
-    <w:lsdException w:name="No Spacing" w:semiHidden="0" w:uiPriority="1" w:unhideWhenUsed="0" w:qFormat="1"/>
-    <w:lsdException w:name="Light Shading" w:semiHidden="0" w:uiPriority="60" w:unhideWhenUsed="0"/>
-    <w:lsdException w:name="Light List" w:semiHidden="0" w:uiPriority="61" w:unhideWhenUsed="0"/>
-    <w:lsdException w:name="Light Grid" w:semiHidden="0" w:uiPriority="62" w:unhideWhenUsed="0"/>
-    <w:lsdException w:name="Medium Shading 1" w:semiHidden="0" w:uiPriority="63" w:unhideWhenUsed="0"/>
-    <w:lsdException w:name="Medium Shading 2" w:semiHidden="0" w:uiPriority="64" w:unhideWhenUsed="0"/>
-    <w:lsdException w:name="Medium List 1" w:semiHidden="0" w:uiPriority="65" w:unhideWhenUsed="0"/>
-    <w:lsdException w:name="Medium List 2" w:semiHidden="0" w:uiPriority="66" w:unhideWhenUsed="0"/>
-    <w:lsdException w:name="Medium Grid 1" w:semiHidden="0" w:uiPriority="67" w:unhideWhenUsed="0"/>
-    <w:lsdException w:name="Medium Grid 2" w:semiHidden="0" w:uiPriority="68" w:unhideWhenUsed="0"/>
-    <w:lsdException w:name="Medium Grid 3" w:semiHidden="0" w:uiPriority="69" w:unhideWhenUsed="0"/>
-    <w:lsdException w:name="Dark List" w:semiHidden="0" w:uiPriority="70" w:unhideWhenUsed="0"/>
-    <w:lsdException w:name="Colorful Shading" w:semiHidden="0" w:uiPriority="71" w:unhideWhenUsed="0"/>
-    <w:lsdException w:name="Colorful List" w:semiHidden="0" w:uiPriority="72" w:unhideWhenUsed="0"/>
-    <w:lsdException w:name="Colorful Grid" w:semiHidden="0" w:uiPriority="73" w:unhideWhenUsed="0"/>
-    <w:lsdException w:name="Light Shading Accent 1" w:semiHidden="0" w:uiPriority="60" w:unhideWhenUsed="0"/>
-    <w:lsdException w:name="Light List Accent 1" w:semiHidden="0" w:uiPriority="61" w:unhideWhenUsed="0"/>
-    <w:lsdException w:name="Light Grid Accent 1" w:semiHidden="0" w:uiPriority="62" w:unhideWhenUsed="0"/>
-    <w:lsdException w:name="Medium Shading 1 Accent 1" w:semiHidden="0" w:uiPriority="63" w:unhideWhenUsed="0"/>
-    <w:lsdException w:name="Medium Shading 2 Accent 1" w:semiHidden="0" w:uiPriority="64" w:unhideWhenUsed="0"/>
-    <w:lsdException w:name="Medium List 1 Accent 1" w:semiHidden="0" w:uiPriority="65" w:unhideWhenUsed="0"/>
-    <w:lsdException w:name="Revision" w:unhideWhenUsed="0"/>
-    <w:lsdException w:name="List Paragraph" w:semiHidden="0" w:uiPriority="34" w:unhideWhenUsed="0" w:qFormat="1"/>
-    <w:lsdException w:name="Quote" w:semiHidden="0" w:uiPriority="29" w:unhideWhenUsed="0" w:qFormat="1"/>
-    <w:lsdException w:name="Intense Quote" w:semiHidden="0" w:uiPriority="30" w:unhideWhenUsed="0" w:qFormat="1"/>
-    <w:lsdException w:name="Medium List 2 Accent 1" w:semiHidden="0" w:uiPriority="66" w:unhideWhenUsed="0"/>
-    <w:lsdException w:name="Medium Grid 1 Accent 1" w:semiHidden="0" w:uiPriority="67" w:unhideWhenUsed="0"/>
-    <w:lsdException w:name="Medium Grid 2 Accent 1" w:semiHidden="0" w:uiPriority="68" w:unhideWhenUsed="0"/>
-    <w:lsdException w:name="Medium Grid 3 Accent 1" w:semiHidden="0" w:uiPriority="69" w:unhideWhenUsed="0"/>
-    <w:lsdException w:name="Dark List Accent 1" w:semiHidden="0" w:uiPriority="70" w:unhideWhenUsed="0"/>
-    <w:lsdException w:name="Colorful Shading Accent 1" w:semiHidden="0" w:uiPriority="71" w:unhideWhenUsed="0"/>
-    <w:lsdException w:name="Colorful List Accent 1" w:semiHidden="0" w:uiPriority="72" w:unhideWhenUsed="0"/>
-    <w:lsdException w:name="Colorful Grid Accent 1" w:semiHidden="0" w:uiPriority="73" w:unhideWhenUsed="0"/>
-    <w:lsdException w:name="Light Shading Accent 2" w:semiHidden="0" w:uiPriority="60" w:unhideWhenUsed="0"/>
-    <w:lsdException w:name="Light List Accent 2" w:semiHidden="0" w:uiPriority="61" w:unhideWhenUsed="0"/>
-    <w:lsdException w:name="Light Grid Accent 2" w:semiHidden="0" w:uiPriority="62" w:unhideWhenUsed="0"/>
-    <w:lsdException w:name="Medium Shading 1 Accent 2" w:semiHidden="0" w:uiPriority="63" w:unhideWhenUsed="0"/>
-    <w:lsdException w:name="Medium Shading 2 Accent 2" w:semiHidden="0" w:uiPriority="64" w:unhideWhenUsed="0"/>
-    <w:lsdException w:name="Medium List 1 Accent 2" w:semiHidden="0" w:uiPriority="65" w:unhideWhenUsed="0"/>
-    <w:lsdException w:name="Medium List 2 Accent 2" w:semiHidden="0" w:uiPriority="66" w:unhideWhenUsed="0"/>
-    <w:lsdException w:name="Medium Grid 1 Accent 2" w:semiHidden="0" w:uiPriority="67" w:unhideWhenUsed="0"/>
-    <w:lsdException w:name="Medium Grid 2 Accent 2" w:semiHidden="0" w:uiPriority="68" w:unhideWhenUsed="0"/>
-    <w:lsdException w:name="Medium Grid 3 Accent 2" w:semiHidden="0" w:uiPriority="69" w:unhideWhenUsed="0"/>
-    <w:lsdException w:name="Dark List Accent 2" w:semiHidden="0" w:uiPriority="70" w:unhideWhenUsed="0"/>
-    <w:lsdException w:name="Colorful Shading Accent 2" w:semiHidden="0" w:uiPriority="71" w:unhideWhenUsed="0"/>
-    <w:lsdException w:name="Colorful List Accent 2" w:semiHidden="0" w:uiPriority="72" w:unhideWhenUsed="0"/>
-    <w:lsdException w:name="Colorful Grid Accent 2" w:semiHidden="0" w:uiPriority="73" w:unhideWhenUsed="0"/>
-    <w:lsdException w:name="Light Shading Accent 3" w:semiHidden="0" w:uiPriority="60" w:unhideWhenUsed="0"/>
-    <w:lsdException w:name="Light List Accent 3" w:semiHidden="0" w:uiPriority="61" w:unhideWhenUsed="0"/>
-    <w:lsdException w:name="Light Grid Accent 3" w:semiHidden="0" w:uiPriority="62" w:unhideWhenUsed="0"/>
-    <w:lsdException w:name="Medium Shading 1 Accent 3" w:semiHidden="0" w:uiPriority="63" w:unhideWhenUsed="0"/>
-    <w:lsdException w:name="Medium Shading 2 Accent 3" w:semiHidden="0" w:uiPriority="64" w:unhideWhenUsed="0"/>
-    <w:lsdException w:name="Medium List 1 Accent 3" w:semiHidden="0" w:uiPriority="65" w:unhideWhenUsed="0"/>
-    <w:lsdException w:name="Medium List 2 Accent 3" w:semiHidden="0" w:uiPriority="66" w:unhideWhenUsed="0"/>
-    <w:lsdException w:name="Medium Grid 1 Accent 3" w:semiHidden="0" w:uiPriority="67" w:unhideWhenUsed="0"/>
-    <w:lsdException w:name="Medium Grid 2 Accent 3" w:semiHidden="0" w:uiPriority="68" w:unhideWhenUsed="0"/>
-    <w:lsdException w:name="Medium Grid 3 Accent 3" w:semiHidden="0" w:uiPriority="69" w:unhideWhenUsed="0"/>
-    <w:lsdException w:name="Dark List Accent 3" w:semiHidden="0" w:uiPriority="70" w:unhideWhenUsed="0"/>
-    <w:lsdException w:name="Colorful Shading Accent 3" w:semiHidden="0" w:uiPriority="71" w:unhideWhenUsed="0"/>
-    <w:lsdException w:name="Colorful List Accent 3" w:semiHidden="0" w:uiPriority="72" w:unhideWhenUsed="0"/>
-    <w:lsdException w:name="Colorful Grid Accent 3" w:semiHidden="0" w:uiPriority="73" w:unhideWhenUsed="0"/>
-    <w:lsdException w:name="Light Shading Accent 4" w:semiHidden="0" w:uiPriority="60" w:unhideWhenUsed="0"/>
-    <w:lsdException w:name="Light List Accent 4" w:semiHidden="0" w:uiPriority="61" w:unhideWhenUsed="0"/>
-    <w:lsdException w:name="Light Grid Accent 4" w:semiHidden="0" w:uiPriority="62" w:unhideWhenUsed="0"/>
-    <w:lsdException w:name="Medium Shading 1 Accent 4" w:semiHidden="0" w:uiPriority="63" w:unhideWhenUsed="0"/>
-    <w:lsdException w:name="Medium Shading 2 Accent 4" w:semiHidden="0" w:uiPriority="64" w:unhideWhenUsed="0"/>
-    <w:lsdException w:name="Medium List 1 Accent 4" w:semiHidden="0" w:uiPriority="65" w:unhideWhenUsed="0"/>
-    <w:lsdException w:name="Medium List 2 Accent 4" w:semiHidden="0" w:uiPriority="66" w:unhideWhenUsed="0"/>
-    <w:lsdException w:name="Medium Grid 1 Accent 4" w:semiHidden="0" w:uiPriority="67" w:unhideWhenUsed="0"/>
-    <w:lsdException w:name="Medium Grid 2 Accent 4" w:semiHidden="0" w:uiPriority="68" w:unhideWhenUsed="0"/>
-    <w:lsdException w:name="Medium Grid 3 Accent 4" w:semiHidden="0" w:uiPriority="69" w:unhideWhenUsed="0"/>
-    <w:lsdException w:name="Dark List Accent 4" w:semiHidden="0" w:uiPriority="70" w:unhideWhenUsed="0"/>
-    <w:lsdException w:name="Colorful Shading Accent 4" w:semiHidden="0" w:uiPriority="71" w:unhideWhenUsed="0"/>
-    <w:lsdException w:name="Colorful List Accent 4" w:semiHidden="0" w:uiPriority="72" w:unhideWhenUsed="0"/>
-    <w:lsdException w:name="Colorful Grid Accent 4" w:semiHidden="0" w:uiPriority="73" w:unhideWhenUsed="0"/>
-    <w:lsdException w:name="Light Shading Accent 5" w:semiHidden="0" w:uiPriority="60" w:unhideWhenUsed="0"/>
-    <w:lsdException w:name="Light List Accent 5" w:semiHidden="0" w:uiPriority="61" w:unhideWhenUsed="0"/>
-    <w:lsdException w:name="Light Grid Accent 5" w:semiHidden="0" w:uiPriority="62" w:unhideWhenUsed="0"/>
-    <w:lsdException w:name="Medium Shading 1 Accent 5" w:semiHidden="0" w:uiPriority="63" w:unhideWhenUsed="0"/>
-    <w:lsdException w:name="Medium Shading 2 Accent 5" w:semiHidden="0" w:uiPriority="64" w:unhideWhenUsed="0"/>
-    <w:lsdException w:name="Medium List 1 Accent 5" w:semiHidden="0" w:uiPriority="65" w:unhideWhenUsed="0"/>
-    <w:lsdException w:name="Medium List 2 Accent 5" w:semiHidden="0" w:uiPriority="66" w:unhideWhenUsed="0"/>
-    <w:lsdException w:name="Medium Grid 1 Accent 5" w:semiHidden="0" w:uiPriority="67" w:unhideWhenUsed="0"/>
-    <w:lsdException w:name="Medium Grid 2 Accent 5" w:semiHidden="0" w:uiPriority="68" w:unhideWhenUsed="0"/>
-    <w:lsdException w:name="Medium Grid 3 Accent 5" w:semiHidden="0" w:uiPriority="69" w:unhideWhenUsed="0"/>
-    <w:lsdException w:name="Dark List Accent 5" w:semiHidden="0" w:uiPriority="70" w:unhideWhenUsed="0"/>
-    <w:lsdException w:name="Colorful Shading Accent 5" w:semiHidden="0" w:uiPriority="71" w:unhideWhenUsed="0"/>
-    <w:lsdException w:name="Colorful List Accent 5" w:semiHidden="0" w:uiPriority="72" w:unhideWhenUsed="0"/>
-    <w:lsdException w:name="Colorful Grid Accent 5" w:semiHidden="0" w:uiPriority="73" w:unhideWhenUsed="0"/>
-    <w:lsdException w:name="Light Shading Accent 6" w:semiHidden="0" w:uiPriority="60" w:unhideWhenUsed="0"/>
-    <w:lsdException w:name="Light List Accent 6" w:semiHidden="0" w:uiPriority="61" w:unhideWhenUsed="0"/>
-    <w:lsdException w:name="Light Grid Accent 6" w:semiHidden="0" w:uiPriority="62" w:unhideWhenUsed="0"/>
-    <w:lsdException w:name="Medium Shading 1 Accent 6" w:semiHidden="0" w:uiPriority="63" w:unhideWhenUsed="0"/>
-    <w:lsdException w:name="Medium Shading 2 Accent 6" w:semiHidden="0" w:uiPriority="64" w:unhideWhenUsed="0"/>
-    <w:lsdException w:name="Medium List 1 Accent 6" w:semiHidden="0" w:uiPriority="65" w:unhideWhenUsed="0"/>
-    <w:lsdException w:name="Medium List 2 Accent 6" w:semiHidden="0" w:uiPriority="66" w:unhideWhenUsed="0"/>
-    <w:lsdException w:name="Medium Grid 1 Accent 6" w:semiHidden="0" w:uiPriority="67" w:unhideWhenUsed="0"/>
-    <w:lsdException w:name="Medium Grid 2 Accent 6" w:semiHidden="0" w:uiPriority="68" w:unhideWhenUsed="0"/>
-    <w:lsdException w:name="Medium Grid 3 Accent 6" w:semiHidden="0" w:uiPriority="69" w:unhideWhenUsed="0"/>
-    <w:lsdException w:name="Dark List Accent 6" w:semiHidden="0" w:uiPriority="70" w:unhideWhenUsed="0"/>
-    <w:lsdException w:name="Colorful Shading Accent 6" w:semiHidden="0" w:uiPriority="71" w:unhideWhenUsed="0"/>
-    <w:lsdException w:name="Colorful List Accent 6" w:semiHidden="0" w:uiPriority="72" w:unhideWhenUsed="0"/>
-    <w:lsdException w:name="Colorful Grid Accent 6" w:semiHidden="0" w:uiPriority="73" w:unhideWhenUsed="0"/>
-    <w:lsdException w:name="Subtle Emphasis" w:semiHidden="0" w:uiPriority="19" w:unhideWhenUsed="0" w:qFormat="1"/>
-    <w:lsdException w:name="Intense Emphasis" w:semiHidden="0" w:uiPriority="21" w:unhideWhenUsed="0" w:qFormat="1"/>
-    <w:lsdException w:name="Subtle Reference" w:semiHidden="0" w:uiPriority="31" w:unhideWhenUsed="0" w:qFormat="1"/>
-    <w:lsdException w:name="Intense Reference" w:semiHidden="0" w:uiPriority="32" w:unhideWhenUsed="0" w:qFormat="1"/>
-    <w:lsdException w:name="Book Title" w:semiHidden="0" w:uiPriority="33" w:unhideWhenUsed="0" w:qFormat="1"/>
-    <w:lsdException w:name="Bibliography" w:uiPriority="37"/>
-    <w:lsdException w:name="TOC Heading" w:uiPriority="39" w:qFormat="1"/>
+  <w:latentStyles w:defLockedState="0" w:defUIPriority="99" w:defSemiHidden="0" w:defUnhideWhenUsed="0" w:defQFormat="0" w:count="371">
+    <w:lsdException w:name="Normal" w:uiPriority="0" w:qFormat="1"/>
+    <w:lsdException w:name="heading 1" w:uiPriority="9" w:qFormat="1"/>
+    <w:lsdException w:name="heading 2" w:semiHidden="1" w:uiPriority="9" w:unhideWhenUsed="1" w:qFormat="1"/>
+    <w:lsdException w:name="heading 3" w:semiHidden="1" w:uiPriority="9" w:unhideWhenUsed="1"/>
+    <w:lsdException w:name="heading 4" w:semiHidden="1" w:uiPriority="9" w:unhideWhenUsed="1"/>
+    <w:lsdException w:name="heading 5" w:semiHidden="1" w:uiPriority="9" w:unhideWhenUsed="1" w:qFormat="1"/>
+    <w:lsdException w:name="heading 6" w:semiHidden="1" w:uiPriority="9" w:unhideWhenUsed="1" w:qFormat="1"/>
+    <w:lsdException w:name="heading 7" w:semiHidden="1" w:uiPriority="9" w:unhideWhenUsed="1" w:qFormat="1"/>
+    <w:lsdException w:name="heading 8" w:semiHidden="1" w:uiPriority="9" w:unhideWhenUsed="1" w:qFormat="1"/>
+    <w:lsdException w:name="heading 9" w:semiHidden="1" w:uiPriority="9" w:unhideWhenUsed="1" w:qFormat="1"/>
+    <w:lsdException w:name="index 1" w:semiHidden="1" w:unhideWhenUsed="1"/>
+    <w:lsdException w:name="index 2" w:semiHidden="1" w:unhideWhenUsed="1"/>
+    <w:lsdException w:name="index 3" w:semiHidden="1" w:unhideWhenUsed="1"/>
+    <w:lsdException w:name="index 4" w:semiHidden="1" w:unhideWhenUsed="1"/>
+    <w:lsdException w:name="index 5" w:semiHidden="1" w:unhideWhenUsed="1"/>
+    <w:lsdException w:name="index 6" w:semiHidden="1" w:unhideWhenUsed="1"/>
+    <w:lsdException w:name="index 7" w:semiHidden="1" w:unhideWhenUsed="1"/>
+    <w:lsdException w:name="index 8" w:semiHidden="1" w:unhideWhenUsed="1"/>
+    <w:lsdException w:name="index 9" w:semiHidden="1" w:unhideWhenUsed="1"/>
+    <w:lsdException w:name="toc 1" w:semiHidden="1" w:uiPriority="39" w:unhideWhenUsed="1"/>
+    <w:lsdException w:name="toc 2" w:semiHidden="1" w:uiPriority="39" w:unhideWhenUsed="1"/>
+    <w:lsdException w:name="toc 3" w:semiHidden="1" w:uiPriority="39" w:unhideWhenUsed="1"/>
+    <w:lsdException w:name="toc 4" w:semiHidden="1" w:uiPriority="39" w:unhideWhenUsed="1"/>
+    <w:lsdException w:name="toc 5" w:semiHidden="1" w:uiPriority="39" w:unhideWhenUsed="1"/>
+    <w:lsdException w:name="toc 6" w:semiHidden="1" w:uiPriority="39" w:unhideWhenUsed="1"/>
+    <w:lsdException w:name="toc 7" w:semiHidden="1" w:uiPriority="39" w:unhideWhenUsed="1"/>
+    <w:lsdException w:name="toc 8" w:semiHidden="1" w:uiPriority="39" w:unhideWhenUsed="1"/>
+    <w:lsdException w:name="toc 9" w:semiHidden="1" w:uiPriority="39" w:unhideWhenUsed="1"/>
+    <w:lsdException w:name="Normal Indent" w:semiHidden="1" w:unhideWhenUsed="1"/>
+    <w:lsdException w:name="footnote text" w:semiHidden="1" w:unhideWhenUsed="1"/>
+    <w:lsdException w:name="annotation text" w:semiHidden="1" w:unhideWhenUsed="1"/>
+    <w:lsdException w:name="header" w:semiHidden="1" w:unhideWhenUsed="1"/>
+    <w:lsdException w:name="footer" w:semiHidden="1" w:unhideWhenUsed="1"/>
+    <w:lsdException w:name="index heading" w:semiHidden="1" w:unhideWhenUsed="1"/>
+    <w:lsdException w:name="caption" w:semiHidden="1" w:uiPriority="35" w:unhideWhenUsed="1" w:qFormat="1"/>
+    <w:lsdException w:name="table of figures" w:semiHidden="1" w:unhideWhenUsed="1"/>
+    <w:lsdException w:name="envelope address" w:semiHidden="1" w:unhideWhenUsed="1"/>
+    <w:lsdException w:name="envelope return" w:semiHidden="1" w:unhideWhenUsed="1"/>
+    <w:lsdException w:name="footnote reference" w:semiHidden="1" w:unhideWhenUsed="1"/>
+    <w:lsdException w:name="annotation reference" w:semiHidden="1" w:unhideWhenUsed="1"/>
+    <w:lsdException w:name="line number" w:semiHidden="1" w:unhideWhenUsed="1"/>
+    <w:lsdException w:name="page number" w:semiHidden="1" w:unhideWhenUsed="1"/>
+    <w:lsdException w:name="endnote reference" w:semiHidden="1" w:unhideWhenUsed="1"/>
+    <w:lsdException w:name="endnote text" w:semiHidden="1" w:unhideWhenUsed="1"/>
+    <w:lsdException w:name="table of authorities" w:semiHidden="1" w:unhideWhenUsed="1"/>
+    <w:lsdException w:name="macro" w:semiHidden="1" w:unhideWhenUsed="1"/>
+    <w:lsdException w:name="toa heading" w:semiHidden="1" w:unhideWhenUsed="1"/>
+    <w:lsdException w:name="List" w:semiHidden="1" w:unhideWhenUsed="1"/>
+    <w:lsdException w:name="List Bullet" w:semiHidden="1" w:unhideWhenUsed="1"/>
+    <w:lsdException w:name="List Number" w:semiHidden="1" w:unhideWhenUsed="1"/>
+    <w:lsdException w:name="List 2" w:semiHidden="1" w:unhideWhenUsed="1"/>
+    <w:lsdException w:name="List 3" w:semiHidden="1" w:unhideWhenUsed="1"/>
+    <w:lsdException w:name="List 4" w:semiHidden="1" w:unhideWhenUsed="1"/>
+    <w:lsdException w:name="List 5" w:semiHidden="1" w:unhideWhenUsed="1"/>
+    <w:lsdException w:name="List Bullet 2" w:semiHidden="1" w:unhideWhenUsed="1"/>
+    <w:lsdException w:name="List Bullet 3" w:semiHidden="1" w:unhideWhenUsed="1"/>
+    <w:lsdException w:name="List Bullet 4" w:semiHidden="1" w:unhideWhenUsed="1"/>
+    <w:lsdException w:name="List Bullet 5" w:semiHidden="1" w:unhideWhenUsed="1"/>
+    <w:lsdException w:name="List Number 2" w:semiHidden="1" w:unhideWhenUsed="1"/>
+    <w:lsdException w:name="List Number 3" w:semiHidden="1" w:unhideWhenUsed="1"/>
+    <w:lsdException w:name="List Number 4" w:semiHidden="1" w:unhideWhenUsed="1"/>
+    <w:lsdException w:name="List Number 5" w:semiHidden="1" w:unhideWhenUsed="1"/>
+    <w:lsdException w:name="Title" w:uiPriority="10" w:qFormat="1"/>
+    <w:lsdException w:name="Closing" w:semiHidden="1" w:unhideWhenUsed="1"/>
+    <w:lsdException w:name="Signature" w:semiHidden="1" w:unhideWhenUsed="1"/>
+    <w:lsdException w:name="Default Paragraph Font" w:semiHidden="1" w:uiPriority="1" w:unhideWhenUsed="1"/>
+    <w:lsdException w:name="Body Text" w:semiHidden="1" w:unhideWhenUsed="1"/>
+    <w:lsdException w:name="Body Text Indent" w:semiHidden="1" w:unhideWhenUsed="1"/>
+    <w:lsdException w:name="List Continue" w:semiHidden="1" w:unhideWhenUsed="1"/>
+    <w:lsdException w:name="List Continue 2" w:semiHidden="1" w:unhideWhenUsed="1"/>
+    <w:lsdException w:name="List Continue 3" w:semiHidden="1" w:unhideWhenUsed="1"/>
+    <w:lsdException w:name="List Continue 4" w:semiHidden="1" w:unhideWhenUsed="1"/>
+    <w:lsdException w:name="List Continue 5" w:semiHidden="1" w:unhideWhenUsed="1"/>
+    <w:lsdException w:name="Message Header" w:semiHidden="1" w:unhideWhenUsed="1"/>
+    <w:lsdException w:name="Subtitle" w:uiPriority="11" w:qFormat="1"/>
+    <w:lsdException w:name="Salutation" w:semiHidden="1" w:unhideWhenUsed="1"/>
+    <w:lsdException w:name="Date" w:semiHidden="1" w:unhideWhenUsed="1"/>
+    <w:lsdException w:name="Body Text First Indent" w:semiHidden="1" w:unhideWhenUsed="1"/>
+    <w:lsdException w:name="Body Text First Indent 2" w:semiHidden="1" w:unhideWhenUsed="1"/>
+    <w:lsdException w:name="Note Heading" w:semiHidden="1" w:unhideWhenUsed="1"/>
+    <w:lsdException w:name="Body Text 2" w:semiHidden="1" w:unhideWhenUsed="1"/>
+    <w:lsdException w:name="Body Text 3" w:semiHidden="1" w:unhideWhenUsed="1"/>
+    <w:lsdException w:name="Body Text Indent 2" w:semiHidden="1" w:unhideWhenUsed="1"/>
+    <w:lsdException w:name="Body Text Indent 3" w:semiHidden="1" w:unhideWhenUsed="1"/>
+    <w:lsdException w:name="Block Text" w:semiHidden="1" w:unhideWhenUsed="1"/>
+    <w:lsdException w:name="Hyperlink" w:semiHidden="1" w:unhideWhenUsed="1"/>
+    <w:lsdException w:name="FollowedHyperlink" w:semiHidden="1" w:unhideWhenUsed="1"/>
+    <w:lsdException w:name="Strong" w:uiPriority="22" w:qFormat="1"/>
+    <w:lsdException w:name="Emphasis" w:uiPriority="20" w:qFormat="1"/>
+    <w:lsdException w:name="Document Map" w:semiHidden="1" w:unhideWhenUsed="1"/>
+    <w:lsdException w:name="Plain Text" w:semiHidden="1" w:unhideWhenUsed="1"/>
+    <w:lsdException w:name="E-mail Signature" w:semiHidden="1" w:unhideWhenUsed="1"/>
+    <w:lsdException w:name="HTML Top of Form" w:semiHidden="1" w:unhideWhenUsed="1"/>
+    <w:lsdException w:name="HTML Bottom of Form" w:semiHidden="1" w:unhideWhenUsed="1"/>
+    <w:lsdException w:name="Normal (Web)" w:semiHidden="1" w:unhideWhenUsed="1"/>
+    <w:lsdException w:name="HTML Acronym" w:semiHidden="1" w:unhideWhenUsed="1"/>
+    <w:lsdException w:name="HTML Address" w:semiHidden="1" w:unhideWhenUsed="1"/>
+    <w:lsdException w:name="HTML Cite" w:semiHidden="1" w:unhideWhenUsed="1"/>
+    <w:lsdException w:name="HTML Code" w:semiHidden="1" w:unhideWhenUsed="1"/>
+    <w:lsdException w:name="HTML Definition" w:semiHidden="1" w:unhideWhenUsed="1"/>
+    <w:lsdException w:name="HTML Keyboard" w:semiHidden="1" w:unhideWhenUsed="1"/>
+    <w:lsdException w:name="HTML Preformatted" w:semiHidden="1" w:unhideWhenUsed="1"/>
+    <w:lsdException w:name="HTML Sample" w:semiHidden="1" w:unhideWhenUsed="1"/>
+    <w:lsdException w:name="HTML Typewriter" w:semiHidden="1" w:unhideWhenUsed="1"/>
+    <w:lsdException w:name="HTML Variable" w:semiHidden="1" w:unhideWhenUsed="1"/>
+    <w:lsdException w:name="Normal Table" w:semiHidden="1" w:unhideWhenUsed="1"/>
+    <w:lsdException w:name="annotation subject" w:semiHidden="1" w:unhideWhenUsed="1"/>
+    <w:lsdException w:name="No List" w:semiHidden="1" w:unhideWhenUsed="1"/>
+    <w:lsdException w:name="Outline List 1" w:semiHidden="1" w:unhideWhenUsed="1"/>
+    <w:lsdException w:name="Outline List 2" w:semiHidden="1" w:unhideWhenUsed="1"/>
+    <w:lsdException w:name="Outline List 3" w:semiHidden="1" w:unhideWhenUsed="1"/>
+    <w:lsdException w:name="Table Simple 1" w:semiHidden="1" w:unhideWhenUsed="1"/>
+    <w:lsdException w:name="Table Simple 2" w:semiHidden="1" w:unhideWhenUsed="1"/>
+    <w:lsdException w:name="Table Simple 3" w:semiHidden="1" w:unhideWhenUsed="1"/>
+    <w:lsdException w:name="Table Classic 1" w:semiHidden="1" w:unhideWhenUsed="1"/>
+    <w:lsdException w:name="Table Classic 2" w:semiHidden="1" w:unhideWhenUsed="1"/>
+    <w:lsdException w:name="Table Classic 3" w:semiHidden="1" w:unhideWhenUsed="1"/>
+    <w:lsdException w:name="Table Classic 4" w:semiHidden="1" w:unhideWhenUsed="1"/>
+    <w:lsdException w:name="Table Colorful 1" w:semiHidden="1" w:unhideWhenUsed="1"/>
+    <w:lsdException w:name="Table Colorful 2" w:semiHidden="1" w:unhideWhenUsed="1"/>
+    <w:lsdException w:name="Table Colorful 3" w:semiHidden="1" w:unhideWhenUsed="1"/>
+    <w:lsdException w:name="Table Columns 1" w:semiHidden="1" w:unhideWhenUsed="1"/>
+    <w:lsdException w:name="Table Columns 2" w:semiHidden="1" w:unhideWhenUsed="1"/>
+    <w:lsdException w:name="Table Columns 3" w:semiHidden="1" w:unhideWhenUsed="1"/>
+    <w:lsdException w:name="Table Columns 4" w:semiHidden="1" w:unhideWhenUsed="1"/>
+    <w:lsdException w:name="Table Columns 5" w:semiHidden="1" w:unhideWhenUsed="1"/>
+    <w:lsdException w:name="Table Grid 1" w:semiHidden="1" w:unhideWhenUsed="1"/>
+    <w:lsdException w:name="Table Grid 2" w:semiHidden="1" w:unhideWhenUsed="1"/>
+    <w:lsdException w:name="Table Grid 3" w:semiHidden="1" w:unhideWhenUsed="1"/>
+    <w:lsdException w:name="Table Grid 4" w:semiHidden="1" w:unhideWhenUsed="1"/>
+    <w:lsdException w:name="Table Grid 5" w:semiHidden="1" w:unhideWhenUsed="1"/>
+    <w:lsdException w:name="Table Grid 6" w:semiHidden="1" w:unhideWhenUsed="1"/>
+    <w:lsdException w:name="Table Grid 7" w:semiHidden="1" w:unhideWhenUsed="1"/>
+    <w:lsdException w:name="Table Grid 8" w:semiHidden="1" w:unhideWhenUsed="1"/>
+    <w:lsdException w:name="Table List 1" w:semiHidden="1" w:unhideWhenUsed="1"/>
+    <w:lsdException w:name="Table List 2" w:semiHidden="1" w:unhideWhenUsed="1"/>
+    <w:lsdException w:name="Table List 3" w:semiHidden="1" w:unhideWhenUsed="1"/>
+    <w:lsdException w:name="Table List 4" w:semiHidden="1" w:unhideWhenUsed="1"/>
+    <w:lsdException w:name="Table List 5" w:semiHidden="1" w:unhideWhenUsed="1"/>
+    <w:lsdException w:name="Table List 6" w:semiHidden="1" w:unhideWhenUsed="1"/>
+    <w:lsdException w:name="Table List 7" w:semiHidden="1" w:unhideWhenUsed="1"/>
+    <w:lsdException w:name="Table List 8" w:semiHidden="1" w:unhideWhenUsed="1"/>
+    <w:lsdException w:name="Table 3D effects 1" w:semiHidden="1" w:unhideWhenUsed="1"/>
+    <w:lsdException w:name="Table 3D effects 2" w:semiHidden="1" w:unhideWhenUsed="1"/>
+    <w:lsdException w:name="Table 3D effects 3" w:semiHidden="1" w:unhideWhenUsed="1"/>
+    <w:lsdException w:name="Table Contemporary" w:semiHidden="1" w:unhideWhenUsed="1"/>
+    <w:lsdException w:name="Table Elegant" w:semiHidden="1" w:unhideWhenUsed="1"/>
+    <w:lsdException w:name="Table Professional" w:semiHidden="1" w:unhideWhenUsed="1"/>
+    <w:lsdException w:name="Table Subtle 1" w:semiHidden="1" w:unhideWhenUsed="1"/>
+    <w:lsdException w:name="Table Subtle 2" w:semiHidden="1" w:unhideWhenUsed="1"/>
+    <w:lsdException w:name="Table Web 1" w:semiHidden="1" w:unhideWhenUsed="1"/>
+    <w:lsdException w:name="Table Web 2" w:semiHidden="1" w:unhideWhenUsed="1"/>
+    <w:lsdException w:name="Table Web 3" w:semiHidden="1" w:unhideWhenUsed="1"/>
+    <w:lsdException w:name="Balloon Text" w:semiHidden="1" w:unhideWhenUsed="1"/>
+    <w:lsdException w:name="Table Grid" w:uiPriority="59"/>
+    <w:lsdException w:name="Table Theme" w:semiHidden="1" w:unhideWhenUsed="1"/>
+    <w:lsdException w:name="Placeholder Text" w:semiHidden="1"/>
+    <w:lsdException w:name="No Spacing" w:uiPriority="1" w:qFormat="1"/>
+    <w:lsdException w:name="Light Shading" w:uiPriority="60"/>
+    <w:lsdException w:name="Light List" w:uiPriority="61"/>
+    <w:lsdException w:name="Light Grid" w:uiPriority="62"/>
+    <w:lsdException w:name="Medium Shading 1" w:uiPriority="63"/>
+    <w:lsdException w:name="Medium Shading 2" w:uiPriority="64"/>
+    <w:lsdException w:name="Medium List 1" w:uiPriority="65"/>
+    <w:lsdException w:name="Medium List 2" w:uiPriority="66"/>
+    <w:lsdException w:name="Medium Grid 1" w:uiPriority="67"/>
+    <w:lsdException w:name="Medium Grid 2" w:uiPriority="68"/>
+    <w:lsdException w:name="Medium Grid 3" w:uiPriority="69"/>
+    <w:lsdException w:name="Dark List" w:uiPriority="70"/>
+    <w:lsdException w:name="Colorful Shading" w:uiPriority="71"/>
+    <w:lsdException w:name="Colorful List" w:uiPriority="72"/>
+    <w:lsdException w:name="Colorful Grid" w:uiPriority="73"/>
+    <w:lsdException w:name="Light Shading Accent 1" w:uiPriority="60"/>
+    <w:lsdException w:name="Light List Accent 1" w:uiPriority="61"/>
+    <w:lsdException w:name="Light Grid Accent 1" w:uiPriority="62"/>
+    <w:lsdException w:name="Medium Shading 1 Accent 1" w:uiPriority="63"/>
+    <w:lsdException w:name="Medium Shading 2 Accent 1" w:uiPriority="64"/>
+    <w:lsdException w:name="Medium List 1 Accent 1" w:uiPriority="65"/>
+    <w:lsdException w:name="Revision" w:semiHidden="1"/>
+    <w:lsdException w:name="List Paragraph" w:uiPriority="34" w:qFormat="1"/>
+    <w:lsdException w:name="Quote" w:uiPriority="29" w:qFormat="1"/>
+    <w:lsdException w:name="Intense Quote" w:uiPriority="30" w:qFormat="1"/>
+    <w:lsdException w:name="Medium List 2 Accent 1" w:uiPriority="66"/>
+    <w:lsdException w:name="Medium Grid 1 Accent 1" w:uiPriority="67"/>
+    <w:lsdException w:name="Medium Grid 2 Accent 1" w:uiPriority="68"/>
+    <w:lsdException w:name="Medium Grid 3 Accent 1" w:uiPriority="69"/>
+    <w:lsdException w:name="Dark List Accent 1" w:uiPriority="70"/>
+    <w:lsdException w:name="Colorful Shading Accent 1" w:uiPriority="71"/>
+    <w:lsdException w:name="Colorful List Accent 1" w:uiPriority="72"/>
+    <w:lsdException w:name="Colorful Grid Accent 1" w:uiPriority="73"/>
+    <w:lsdException w:name="Light Shading Accent 2" w:uiPriority="60"/>
+    <w:lsdException w:name="Light List Accent 2" w:uiPriority="61"/>
+    <w:lsdException w:name="Light Grid Accent 2" w:uiPriority="62"/>
+    <w:lsdException w:name="Medium Shading 1 Accent 2" w:uiPriority="63"/>
+    <w:lsdException w:name="Medium Shading 2 Accent 2" w:uiPriority="64"/>
+    <w:lsdException w:name="Medium List 1 Accent 2" w:uiPriority="65"/>
+    <w:lsdException w:name="Medium List 2 Accent 2" w:uiPriority="66"/>
+    <w:lsdException w:name="Medium Grid 1 Accent 2" w:uiPriority="67"/>
+    <w:lsdException w:name="Medium Grid 2 Accent 2" w:uiPriority="68"/>
+    <w:lsdException w:name="Medium Grid 3 Accent 2" w:uiPriority="69"/>
+    <w:lsdException w:name="Dark List Accent 2" w:uiPriority="70"/>
+    <w:lsdException w:name="Colorful Shading Accent 2" w:uiPriority="71"/>
+    <w:lsdException w:name="Colorful List Accent 2" w:uiPriority="72"/>
+    <w:lsdException w:name="Colorful Grid Accent 2" w:uiPriority="73"/>
+    <w:lsdException w:name="Light Shading Accent 3" w:uiPriority="60"/>
+    <w:lsdException w:name="Light List Accent 3" w:uiPriority="61"/>
+    <w:lsdException w:name="Light Grid Accent 3" w:uiPriority="62"/>
+    <w:lsdException w:name="Medium Shading 1 Accent 3" w:uiPriority="63"/>
+    <w:lsdException w:name="Medium Shading 2 Accent 3" w:uiPriority="64"/>
+    <w:lsdException w:name="Medium List 1 Accent 3" w:uiPriority="65"/>
+    <w:lsdException w:name="Medium List 2 Accent 3" w:uiPriority="66"/>
+    <w:lsdException w:name="Medium Grid 1 Accent 3" w:uiPriority="67"/>
+    <w:lsdException w:name="Medium Grid 2 Accent 3" w:uiPriority="68"/>
+    <w:lsdException w:name="Medium Grid 3 Accent 3" w:uiPriority="69"/>
+    <w:lsdException w:name="Dark List Accent 3" w:uiPriority="70"/>
+    <w:lsdException w:name="Colorful Shading Accent 3" w:uiPriority="71"/>
+    <w:lsdException w:name="Colorful List Accent 3" w:uiPriority="72"/>
+    <w:lsdException w:name="Colorful Grid Accent 3" w:uiPriority="73"/>
+    <w:lsdException w:name="Light Shading Accent 4" w:uiPriority="60"/>
+    <w:lsdException w:name="Light List Accent 4" w:uiPriority="61"/>
+    <w:lsdException w:name="Light Grid Accent 4" w:uiPriority="62"/>
+    <w:lsdException w:name="Medium Shading 1 Accent 4" w:uiPriority="63"/>
+    <w:lsdException w:name="Medium Shading 2 Accent 4" w:uiPriority="64"/>
+    <w:lsdException w:name="Medium List 1 Accent 4" w:uiPriority="65"/>
+    <w:lsdException w:name="Medium List 2 Accent 4" w:uiPriority="66"/>
+    <w:lsdException w:name="Medium Grid 1 Accent 4" w:uiPriority="67"/>
+    <w:lsdException w:name="Medium Grid 2 Accent 4" w:uiPriority="68"/>
+    <w:lsdException w:name="Medium Grid 3 Accent 4" w:uiPriority="69"/>
+    <w:lsdException w:name="Dark List Accent 4" w:uiPriority="70"/>
+    <w:lsdException w:name="Colorful Shading Accent 4" w:uiPriority="71"/>
+    <w:lsdException w:name="Colorful List Accent 4" w:uiPriority="72"/>
+    <w:lsdException w:name="Colorful Grid Accent 4" w:uiPriority="73"/>
+    <w:lsdException w:name="Light Shading Accent 5" w:uiPriority="60"/>
+    <w:lsdException w:name="Light List Accent 5" w:uiPriority="61"/>
+    <w:lsdException w:name="Light Grid Accent 5" w:uiPriority="62"/>
+    <w:lsdException w:name="Medium Shading 1 Accent 5" w:uiPriority="63"/>
+    <w:lsdException w:name="Medium Shading 2 Accent 5" w:uiPriority="64"/>
+    <w:lsdException w:name="Medium List 1 Accent 5" w:uiPriority="65"/>
+    <w:lsdException w:name="Medium List 2 Accent 5" w:uiPriority="66"/>
+    <w:lsdException w:name="Medium Grid 1 Accent 5" w:uiPriority="67"/>
+    <w:lsdException w:name="Medium Grid 2 Accent 5" w:uiPriority="68"/>
+    <w:lsdException w:name="Medium Grid 3 Accent 5" w:uiPriority="69"/>
+    <w:lsdException w:name="Dark List Accent 5" w:uiPriority="70"/>
+    <w:lsdException w:name="Colorful Shading Accent 5" w:uiPriority="71"/>
+    <w:lsdException w:name="Colorful List Accent 5" w:uiPriority="72"/>
+    <w:lsdException w:name="Colorful Grid Accent 5" w:uiPriority="73"/>
+    <w:lsdException w:name="Light Shading Accent 6" w:uiPriority="60"/>
+    <w:lsdException w:name="Light List Accent 6" w:uiPriority="61"/>
+    <w:lsdException w:name="Light Grid Accent 6" w:uiPriority="62"/>
+    <w:lsdException w:name="Medium Shading 1 Accent 6" w:uiPriority="63"/>
+    <w:lsdException w:name="Medium Shading 2 Accent 6" w:uiPriority="64"/>
+    <w:lsdException w:name="Medium List 1 Accent 6" w:uiPriority="65"/>
+    <w:lsdException w:name="Medium List 2 Accent 6" w:uiPriority="66"/>
+    <w:lsdException w:name="Medium Grid 1 Accent 6" w:uiPriority="67"/>
+    <w:lsdException w:name="Medium Grid 2 Accent 6" w:uiPriority="68"/>
+    <w:lsdException w:name="Medium Grid 3 Accent 6" w:uiPriority="69"/>
+    <w:lsdException w:name="Dark List Accent 6" w:uiPriority="70"/>
+    <w:lsdException w:name="Colorful Shading Accent 6" w:uiPriority="71"/>
+    <w:lsdException w:name="Colorful List Accent 6" w:uiPriority="72"/>
+    <w:lsdException w:name="Colorful Grid Accent 6" w:uiPriority="73"/>
+    <w:lsdException w:name="Subtle Emphasis" w:uiPriority="19" w:qFormat="1"/>
+    <w:lsdException w:name="Intense Emphasis" w:uiPriority="21" w:qFormat="1"/>
+    <w:lsdException w:name="Subtle Reference" w:uiPriority="31" w:qFormat="1"/>
+    <w:lsdException w:name="Intense Reference" w:uiPriority="32" w:qFormat="1"/>
+    <w:lsdException w:name="Book Title" w:uiPriority="33" w:qFormat="1"/>
+    <w:lsdException w:name="Bibliography" w:semiHidden="1" w:uiPriority="37" w:unhideWhenUsed="1"/>
+    <w:lsdException w:name="TOC Heading" w:semiHidden="1" w:uiPriority="39" w:unhideWhenUsed="1" w:qFormat="1"/>
+    <w:lsdException w:name="Grid Table 4" w:uiPriority="49"/>
+    <w:lsdException w:name="Grid Table 5 Dark" w:uiPriority="50"/>
+    <w:lsdException w:name="Grid Table 6 Colorful" w:uiPriority="51"/>
+    <w:lsdException w:name="Grid Table 7 Colorful" w:uiPriority="52"/>
+    <w:lsdException w:name="Grid Table 1 Light Accent 1" w:uiPriority="46"/>
+    <w:lsdException w:name="Grid Table 2 Accent 1" w:uiPriority="47"/>
+    <w:lsdException w:name="Grid Table 3 Accent 1" w:uiPriority="48"/>
+    <w:lsdException w:name="Grid Table 4 Accent 1" w:uiPriority="49"/>
+    <w:lsdException w:name="Grid Table 5 Dark Accent 1" w:uiPriority="50"/>
+    <w:lsdException w:name="Grid Table 6 Colorful Accent 1" w:uiPriority="51"/>
+    <w:lsdException w:name="Grid Table 7 Colorful Accent 1" w:uiPriority="52"/>
+    <w:lsdException w:name="Grid Table 1 Light Accent 2" w:uiPriority="46"/>
+    <w:lsdException w:name="Grid Table 2 Accent 2" w:uiPriority="47"/>
+    <w:lsdException w:name="Grid Table 3 Accent 2" w:uiPriority="48"/>
+    <w:lsdException w:name="Grid Table 4 Accent 2" w:uiPriority="49"/>
+    <w:lsdException w:name="Grid Table 5 Dark Accent 2" w:uiPriority="50"/>
+    <w:lsdException w:name="Grid Table 6 Colorful Accent 2" w:uiPriority="51"/>
+    <w:lsdException w:name="Grid Table 7 Colorful Accent 2" w:uiPriority="52"/>
+    <w:lsdException w:name="Grid Table 1 Light Accent 3" w:uiPriority="46"/>
+    <w:lsdException w:name="Grid Table 2 Accent 3" w:uiPriority="47"/>
+    <w:lsdException w:name="Grid Table 3 Accent 3" w:uiPriority="48"/>
+    <w:lsdException w:name="Grid Table 4 Accent 3" w:uiPriority="49"/>
+    <w:lsdException w:name="Grid Table 5 Dark Accent 3" w:uiPriority="50"/>
+    <w:lsdException w:name="Grid Table 6 Colorful Accent 3" w:uiPriority="51"/>
+    <w:lsdException w:name="Grid Table 7 Colorful Accent 3" w:uiPriority="52"/>
+    <w:lsdException w:name="Grid Table 1 Light Accent 4" w:uiPriority="46"/>
+    <w:lsdException w:name="Grid Table 2 Accent 4" w:uiPriority="47"/>
+    <w:lsdException w:name="Grid Table 3 Accent 4" w:uiPriority="48"/>
+    <w:lsdException w:name="Grid Table 4 Accent 4" w:uiPriority="49"/>
+    <w:lsdException w:name="Grid Table 5 Dark Accent 4" w:uiPriority="50"/>
+    <w:lsdException w:name="Grid Table 6 Colorful Accent 4" w:uiPriority="51"/>
+    <w:lsdException w:name="Grid Table 7 Colorful Accent 4" w:uiPriority="52"/>
+    <w:lsdException w:name="Grid Table 1 Light Accent 5" w:uiPriority="46"/>
+    <w:lsdException w:name="Grid Table 2 Accent 5" w:uiPriority="47"/>
+    <w:lsdException w:name="Grid Table 3 Accent 5" w:uiPriority="48"/>
+    <w:lsdException w:name="Grid Table 4 Accent 5" w:uiPriority="49"/>
+    <w:lsdException w:name="Grid Table 5 Dark Accent 5" w:uiPriority="50"/>
+    <w:lsdException w:name="Grid Table 6 Colorful Accent 5" w:uiPriority="51"/>
+    <w:lsdException w:name="Grid Table 7 Colorful Accent 5" w:uiPriority="52"/>
+    <w:lsdException w:name="Grid Table 1 Light Accent 6" w:uiPriority="46"/>
+    <w:lsdException w:name="Grid Table 2 Accent 6" w:uiPriority="47"/>
+    <w:lsdException w:name="Grid Table 3 Accent 6" w:uiPriority="48"/>
+    <w:lsdException w:name="Grid Table 4 Accent 6" w:uiPriority="49"/>
+    <w:lsdException w:name="Grid Table 5 Dark Accent 6" w:uiPriority="50"/>
+    <w:lsdException w:name="Grid Table 6 Colorful Accent 6" w:uiPriority="51"/>
+    <w:lsdException w:name="Grid Table 7 Colorful Accent 6" w:uiPriority="52"/>
+    <w:lsdException w:name="List Table 1 Light" w:uiPriority="46"/>
+    <w:lsdException w:name="List Table 2" w:uiPriority="47"/>
+    <w:lsdException w:name="List Table 3" w:uiPriority="48"/>
+    <w:lsdException w:name="List Table 4" w:uiPriority="49"/>
+    <w:lsdException w:name="List Table 5 Dark" w:uiPriority="50"/>
+    <w:lsdException w:name="List Table 6 Colorful" w:uiPriority="51"/>
+    <w:lsdException w:name="List Table 7 Colorful" w:uiPriority="52"/>
+    <w:lsdException w:name="List Table 1 Light Accent 1" w:uiPriority="46"/>
+    <w:lsdException w:name="List Table 2 Accent 1" w:uiPriority="47"/>
+    <w:lsdException w:name="List Table 3 Accent 1" w:uiPriority="48"/>
+    <w:lsdException w:name="List Table 4 Accent 1" w:uiPriority="49"/>
+    <w:lsdException w:name="List Table 5 Dark Accent 1" w:uiPriority="50"/>
+    <w:lsdException w:name="List Table 6 Colorful Accent 1" w:uiPriority="51"/>
+    <w:lsdException w:name="List Table 7 Colorful Accent 1" w:uiPriority="52"/>
+    <w:lsdException w:name="List Table 1 Light Accent 2" w:uiPriority="46"/>
+    <w:lsdException w:name="List Table 2 Accent 2" w:uiPriority="47"/>
+    <w:lsdException w:name="List Table 3 Accent 2" w:uiPriority="48"/>
+    <w:lsdException w:name="List Table 4 Accent 2" w:uiPriority="49"/>
+    <w:lsdException w:name="List Table 5 Dark Accent 2" w:uiPriority="50"/>
+    <w:lsdException w:name="List Table 6 Colorful Accent 2" w:uiPriority="51"/>
+    <w:lsdException w:name="List Table 7 Colorful Accent 2" w:uiPriority="52"/>
+    <w:lsdException w:name="List Table 1 Light Accent 3" w:uiPriority="46"/>
+    <w:lsdException w:name="List Table 2 Accent 3" w:uiPriority="47"/>
+    <w:lsdException w:name="List Table 3 Accent 3" w:uiPriority="48"/>
+    <w:lsdException w:name="List Table 4 Accent 3" w:uiPriority="49"/>
+    <w:lsdException w:name="List Table 5 Dark Accent 3" w:uiPriority="50"/>
+    <w:lsdException w:name="List Table 6 Colorful Accent 3" w:uiPriority="51"/>
+    <w:lsdException w:name="List Table 7 Colorful Accent 3" w:uiPriority="52"/>
+    <w:lsdException w:name="List Table 1 Light Accent 4" w:uiPriority="46"/>
+    <w:lsdException w:name="List Table 2 Accent 4" w:uiPriority="47"/>
+    <w:lsdException w:name="List Table 3 Accent 4" w:uiPriority="48"/>
+    <w:lsdException w:name="List Table 4 Accent 4" w:uiPriority="49"/>
+    <w:lsdException w:name="List Table 5 Dark Accent 4" w:uiPriority="50"/>
+    <w:lsdException w:name="List Table 6 Colorful Accent 4" w:uiPriority="51"/>
+    <w:lsdException w:name="List Table 7 Colorful Accent 4" w:uiPriority="52"/>
+    <w:lsdException w:name="List Table 1 Light Accent 5" w:uiPriority="46"/>
+    <w:lsdException w:name="List Table 2 Accent 5" w:uiPriority="47"/>
+    <w:lsdException w:name="List Table 3 Accent 5" w:uiPriority="48"/>
+    <w:lsdException w:name="List Table 4 Accent 5" w:uiPriority="49"/>
+    <w:lsdException w:name="List Table 5 Dark Accent 5" w:uiPriority="50"/>
+    <w:lsdException w:name="List Table 6 Colorful Accent 5" w:uiPriority="51"/>
+    <w:lsdException w:name="List Table 7 Colorful Accent 5" w:uiPriority="52"/>
+    <w:lsdException w:name="List Table 1 Light Accent 6" w:uiPriority="46"/>
+    <w:lsdException w:name="List Table 2 Accent 6" w:uiPriority="47"/>
+    <w:lsdException w:name="List Table 3 Accent 6" w:uiPriority="48"/>
+    <w:lsdException w:name="List Table 4 Accent 6" w:uiPriority="49"/>
+    <w:lsdException w:name="List Table 5 Dark Accent 6" w:uiPriority="50"/>
+    <w:lsdException w:name="List Table 6 Colorful Accent 6" w:uiPriority="51"/>
+    <w:lsdException w:name="List Table 7 Colorful Accent 6" w:uiPriority="52"/>
   </w:latentStyles>
   <w:style w:type="paragraph" w:default="1" w:styleId="Standard">
     <w:name w:val="Normal"/>
@@ -2663,7 +3352,7 @@
     <w:name w:val="heading 1"/>
     <w:basedOn w:val="Standard"/>
     <w:next w:val="Standard"/>
-    <w:link w:val="berschrift1Zeichen"/>
+    <w:link w:val="berschrift1Zchn"/>
     <w:uiPriority w:val="9"/>
     <w:qFormat/>
     <w:rsid w:val="002C7439"/>
@@ -2686,7 +3375,7 @@
     <w:name w:val="heading 2"/>
     <w:basedOn w:val="Standard"/>
     <w:next w:val="Standard"/>
-    <w:link w:val="berschrift2Zeichen"/>
+    <w:link w:val="berschrift2Zchn"/>
     <w:uiPriority w:val="9"/>
     <w:semiHidden/>
     <w:unhideWhenUsed/>
@@ -2707,7 +3396,7 @@
       <w:szCs w:val="26"/>
     </w:rPr>
   </w:style>
-  <w:style w:type="character" w:default="1" w:styleId="Absatzstandardschriftart">
+  <w:style w:type="character" w:default="1" w:styleId="Absatz-Standardschriftart">
     <w:name w:val="Default Paragraph Font"/>
     <w:uiPriority w:val="1"/>
     <w:semiHidden/>
@@ -2766,9 +3455,9 @@
       <w:sz w:val="64"/>
     </w:rPr>
   </w:style>
-  <w:style w:type="character" w:customStyle="1" w:styleId="berschrift1Zeichen">
-    <w:name w:val="Überschrift 1 Zeichen"/>
-    <w:basedOn w:val="Absatzstandardschriftart"/>
+  <w:style w:type="character" w:customStyle="1" w:styleId="berschrift1Zchn">
+    <w:name w:val="Überschrift 1 Zchn"/>
+    <w:basedOn w:val="Absatz-Standardschriftart"/>
     <w:link w:val="berschrift1"/>
     <w:uiPriority w:val="9"/>
     <w:rsid w:val="002C7439"/>
@@ -2814,9 +3503,9 @@
       <w:sz w:val="22"/>
     </w:rPr>
   </w:style>
-  <w:style w:type="character" w:customStyle="1" w:styleId="berschrift2Zeichen">
-    <w:name w:val="Überschrift 2 Zeichen"/>
-    <w:basedOn w:val="Absatzstandardschriftart"/>
+  <w:style w:type="character" w:customStyle="1" w:styleId="berschrift2Zchn">
+    <w:name w:val="Überschrift 2 Zchn"/>
+    <w:basedOn w:val="Absatz-Standardschriftart"/>
     <w:link w:val="berschrift2"/>
     <w:uiPriority w:val="9"/>
     <w:semiHidden/>
@@ -2836,7 +3525,6 @@
     <w:uiPriority w:val="59"/>
     <w:rsid w:val="00875B10"/>
     <w:tblPr>
-      <w:tblInd w:w="0" w:type="dxa"/>
       <w:tblBorders>
         <w:top w:val="single" w:sz="4" w:space="0" w:color="auto"/>
         <w:left w:val="single" w:sz="4" w:space="0" w:color="auto"/>
@@ -2845,12 +3533,6 @@
         <w:insideH w:val="single" w:sz="4" w:space="0" w:color="auto"/>
         <w:insideV w:val="single" w:sz="4" w:space="0" w:color="auto"/>
       </w:tblBorders>
-      <w:tblCellMar>
-        <w:top w:w="0" w:type="dxa"/>
-        <w:left w:w="108" w:type="dxa"/>
-        <w:bottom w:w="0" w:type="dxa"/>
-        <w:right w:w="108" w:type="dxa"/>
-      </w:tblCellMar>
     </w:tblPr>
   </w:style>
   <w:style w:type="paragraph" w:styleId="Listenabsatz">
@@ -2867,7 +3549,7 @@
   <w:style w:type="paragraph" w:styleId="Kopfzeile">
     <w:name w:val="header"/>
     <w:basedOn w:val="Standard"/>
-    <w:link w:val="KopfzeileZeichen"/>
+    <w:link w:val="KopfzeileZchn"/>
     <w:uiPriority w:val="99"/>
     <w:unhideWhenUsed/>
     <w:rsid w:val="00C5070B"/>
@@ -2878,9 +3560,9 @@
       </w:tabs>
     </w:pPr>
   </w:style>
-  <w:style w:type="character" w:customStyle="1" w:styleId="KopfzeileZeichen">
-    <w:name w:val="Kopfzeile Zeichen"/>
-    <w:basedOn w:val="Absatzstandardschriftart"/>
+  <w:style w:type="character" w:customStyle="1" w:styleId="KopfzeileZchn">
+    <w:name w:val="Kopfzeile Zchn"/>
+    <w:basedOn w:val="Absatz-Standardschriftart"/>
     <w:link w:val="Kopfzeile"/>
     <w:uiPriority w:val="99"/>
     <w:rsid w:val="00C5070B"/>
@@ -2888,7 +3570,7 @@
   <w:style w:type="paragraph" w:styleId="Fuzeile">
     <w:name w:val="footer"/>
     <w:basedOn w:val="Standard"/>
-    <w:link w:val="FuzeileZeichen"/>
+    <w:link w:val="FuzeileZchn"/>
     <w:uiPriority w:val="99"/>
     <w:unhideWhenUsed/>
     <w:rsid w:val="00C5070B"/>
@@ -2899,9 +3581,9 @@
       </w:tabs>
     </w:pPr>
   </w:style>
-  <w:style w:type="character" w:customStyle="1" w:styleId="FuzeileZeichen">
-    <w:name w:val="Fußzeile Zeichen"/>
-    <w:basedOn w:val="Absatzstandardschriftart"/>
+  <w:style w:type="character" w:customStyle="1" w:styleId="FuzeileZchn">
+    <w:name w:val="Fußzeile Zchn"/>
+    <w:basedOn w:val="Absatz-Standardschriftart"/>
     <w:link w:val="Fuzeile"/>
     <w:uiPriority w:val="99"/>
     <w:rsid w:val="00C5070B"/>
@@ -2909,7 +3591,7 @@
   <w:style w:type="paragraph" w:styleId="Sprechblasentext">
     <w:name w:val="Balloon Text"/>
     <w:basedOn w:val="Standard"/>
-    <w:link w:val="SprechblasentextZeichen"/>
+    <w:link w:val="SprechblasentextZchn"/>
     <w:uiPriority w:val="99"/>
     <w:semiHidden/>
     <w:unhideWhenUsed/>
@@ -2920,9 +3602,9 @@
       <w:szCs w:val="18"/>
     </w:rPr>
   </w:style>
-  <w:style w:type="character" w:customStyle="1" w:styleId="SprechblasentextZeichen">
-    <w:name w:val="Sprechblasentext Zeichen"/>
-    <w:basedOn w:val="Absatzstandardschriftart"/>
+  <w:style w:type="character" w:customStyle="1" w:styleId="SprechblasentextZchn">
+    <w:name w:val="Sprechblasentext Zchn"/>
+    <w:basedOn w:val="Absatz-Standardschriftart"/>
     <w:link w:val="Sprechblasentext"/>
     <w:uiPriority w:val="99"/>
     <w:semiHidden/>
@@ -2937,7 +3619,7 @@
     <w:name w:val="Subtitle"/>
     <w:basedOn w:val="Standard"/>
     <w:next w:val="Standard"/>
-    <w:link w:val="UntertitelZeichen"/>
+    <w:link w:val="UntertitelZchn"/>
     <w:uiPriority w:val="11"/>
     <w:qFormat/>
     <w:rsid w:val="002C7439"/>
@@ -2955,9 +3637,9 @@
       <w:szCs w:val="24"/>
     </w:rPr>
   </w:style>
-  <w:style w:type="character" w:customStyle="1" w:styleId="UntertitelZeichen">
-    <w:name w:val="Untertitel Zeichen"/>
-    <w:basedOn w:val="Absatzstandardschriftart"/>
+  <w:style w:type="character" w:customStyle="1" w:styleId="UntertitelZchn">
+    <w:name w:val="Untertitel Zchn"/>
+    <w:basedOn w:val="Absatz-Standardschriftart"/>
     <w:link w:val="Untertitel"/>
     <w:uiPriority w:val="11"/>
     <w:rsid w:val="002C7439"/>
@@ -2970,9 +3652,9 @@
       <w:szCs w:val="24"/>
     </w:rPr>
   </w:style>
-  <w:style w:type="character" w:styleId="Link">
+  <w:style w:type="character" w:styleId="Hyperlink">
     <w:name w:val="Hyperlink"/>
-    <w:basedOn w:val="Absatzstandardschriftart"/>
+    <w:basedOn w:val="Absatz-Standardschriftart"/>
     <w:uiPriority w:val="99"/>
     <w:unhideWhenUsed/>
     <w:rsid w:val="000827EA"/>
@@ -2985,7 +3667,7 @@
     <w:name w:val="Title"/>
     <w:basedOn w:val="Standard"/>
     <w:next w:val="Standard"/>
-    <w:link w:val="TitelZeichen"/>
+    <w:link w:val="TitelZchn"/>
     <w:uiPriority w:val="10"/>
     <w:qFormat/>
     <w:rsid w:val="002C7439"/>
@@ -3005,9 +3687,9 @@
       <w:szCs w:val="52"/>
     </w:rPr>
   </w:style>
-  <w:style w:type="character" w:customStyle="1" w:styleId="TitelZeichen">
-    <w:name w:val="Titel Zeichen"/>
-    <w:basedOn w:val="Absatzstandardschriftart"/>
+  <w:style w:type="character" w:customStyle="1" w:styleId="TitelZchn">
+    <w:name w:val="Titel Zchn"/>
+    <w:basedOn w:val="Absatz-Standardschriftart"/>
     <w:link w:val="Titel0"/>
     <w:uiPriority w:val="10"/>
     <w:rsid w:val="002C7439"/>
@@ -3034,561 +3716,7 @@
   </w:style>
   <w:style w:type="character" w:styleId="IntensiveHervorhebung">
     <w:name w:val="Intense Emphasis"/>
-    <w:basedOn w:val="Absatzstandardschriftart"/>
-    <w:uiPriority w:val="21"/>
-    <w:qFormat/>
-    <w:rsid w:val="002C7439"/>
-    <w:rPr>
-      <w:b/>
-      <w:bCs/>
-      <w:i/>
-      <w:iCs/>
-      <w:color w:val="auto"/>
-    </w:rPr>
-  </w:style>
-</w:styles>
-</file>
-
-<file path=word/stylesWithEffects.xml><?xml version="1.0" encoding="utf-8"?>
-<w:styles xmlns:wpc="http://schemas.microsoft.com/office/word/2010/wordprocessingCanvas" xmlns:mo="http://schemas.microsoft.com/office/mac/office/2008/main" xmlns:mc="http://schemas.openxmlformats.org/markup-compatibility/2006" xmlns:mv="urn:schemas-microsoft-com:mac:vml" xmlns:o="urn:schemas-microsoft-com:office:office" xmlns:r="http://schemas.openxmlformats.org/officeDocument/2006/relationships" xmlns:m="http://schemas.openxmlformats.org/officeDocument/2006/math" xmlns:v="urn:schemas-microsoft-com:vml" xmlns:wp14="http://schemas.microsoft.com/office/word/2010/wordprocessingDrawing" xmlns:wp="http://schemas.openxmlformats.org/drawingml/2006/wordprocessingDrawing" xmlns:w10="urn:schemas-microsoft-com:office:word" xmlns:w="http://schemas.openxmlformats.org/wordprocessingml/2006/main" xmlns:w14="http://schemas.microsoft.com/office/word/2010/wordml" xmlns:wpg="http://schemas.microsoft.com/office/word/2010/wordprocessingGroup" xmlns:wpi="http://schemas.microsoft.com/office/word/2010/wordprocessingInk" xmlns:wne="http://schemas.microsoft.com/office/word/2006/wordml" xmlns:wps="http://schemas.microsoft.com/office/word/2010/wordprocessingShape" mc:Ignorable="w14 wp14">
-  <w:docDefaults>
-    <w:rPrDefault>
-      <w:rPr>
-        <w:rFonts w:asciiTheme="minorHAnsi" w:eastAsiaTheme="minorHAnsi" w:hAnsiTheme="minorHAnsi" w:cstheme="minorBidi"/>
-        <w:sz w:val="22"/>
-        <w:szCs w:val="22"/>
-        <w:lang w:val="de-DE" w:eastAsia="de-DE" w:bidi="ar-SA"/>
-      </w:rPr>
-    </w:rPrDefault>
-    <w:pPrDefault>
-      <w:pPr>
-        <w:spacing w:after="200" w:line="276" w:lineRule="auto"/>
-      </w:pPr>
-    </w:pPrDefault>
-  </w:docDefaults>
-  <w:latentStyles w:defLockedState="0" w:defUIPriority="99" w:defSemiHidden="1" w:defUnhideWhenUsed="1" w:defQFormat="0" w:count="276">
-    <w:lsdException w:name="Normal" w:semiHidden="0" w:uiPriority="0" w:unhideWhenUsed="0" w:qFormat="1"/>
-    <w:lsdException w:name="heading 1" w:semiHidden="0" w:uiPriority="9" w:unhideWhenUsed="0" w:qFormat="1"/>
-    <w:lsdException w:name="heading 2" w:uiPriority="9" w:qFormat="1"/>
-    <w:lsdException w:name="heading 3" w:uiPriority="9"/>
-    <w:lsdException w:name="heading 4" w:uiPriority="9"/>
-    <w:lsdException w:name="heading 5" w:uiPriority="9" w:qFormat="1"/>
-    <w:lsdException w:name="heading 6" w:uiPriority="9" w:qFormat="1"/>
-    <w:lsdException w:name="heading 7" w:uiPriority="9" w:qFormat="1"/>
-    <w:lsdException w:name="heading 8" w:uiPriority="9" w:qFormat="1"/>
-    <w:lsdException w:name="heading 9" w:uiPriority="9" w:qFormat="1"/>
-    <w:lsdException w:name="toc 1" w:uiPriority="39"/>
-    <w:lsdException w:name="toc 2" w:uiPriority="39"/>
-    <w:lsdException w:name="toc 3" w:uiPriority="39"/>
-    <w:lsdException w:name="toc 4" w:uiPriority="39"/>
-    <w:lsdException w:name="toc 5" w:uiPriority="39"/>
-    <w:lsdException w:name="toc 6" w:uiPriority="39"/>
-    <w:lsdException w:name="toc 7" w:uiPriority="39"/>
-    <w:lsdException w:name="toc 8" w:uiPriority="39"/>
-    <w:lsdException w:name="toc 9" w:uiPriority="39"/>
-    <w:lsdException w:name="caption" w:uiPriority="35" w:qFormat="1"/>
-    <w:lsdException w:name="Title" w:semiHidden="0" w:uiPriority="10" w:unhideWhenUsed="0" w:qFormat="1"/>
-    <w:lsdException w:name="Default Paragraph Font" w:uiPriority="1"/>
-    <w:lsdException w:name="Subtitle" w:semiHidden="0" w:uiPriority="11" w:unhideWhenUsed="0" w:qFormat="1"/>
-    <w:lsdException w:name="Strong" w:semiHidden="0" w:uiPriority="22" w:unhideWhenUsed="0" w:qFormat="1"/>
-    <w:lsdException w:name="Emphasis" w:semiHidden="0" w:uiPriority="20" w:unhideWhenUsed="0" w:qFormat="1"/>
-    <w:lsdException w:name="Table Grid" w:semiHidden="0" w:uiPriority="59" w:unhideWhenUsed="0"/>
-    <w:lsdException w:name="Placeholder Text" w:unhideWhenUsed="0"/>
-    <w:lsdException w:name="No Spacing" w:semiHidden="0" w:uiPriority="1" w:unhideWhenUsed="0" w:qFormat="1"/>
-    <w:lsdException w:name="Light Shading" w:semiHidden="0" w:uiPriority="60" w:unhideWhenUsed="0"/>
-    <w:lsdException w:name="Light List" w:semiHidden="0" w:uiPriority="61" w:unhideWhenUsed="0"/>
-    <w:lsdException w:name="Light Grid" w:semiHidden="0" w:uiPriority="62" w:unhideWhenUsed="0"/>
-    <w:lsdException w:name="Medium Shading 1" w:semiHidden="0" w:uiPriority="63" w:unhideWhenUsed="0"/>
-    <w:lsdException w:name="Medium Shading 2" w:semiHidden="0" w:uiPriority="64" w:unhideWhenUsed="0"/>
-    <w:lsdException w:name="Medium List 1" w:semiHidden="0" w:uiPriority="65" w:unhideWhenUsed="0"/>
-    <w:lsdException w:name="Medium List 2" w:semiHidden="0" w:uiPriority="66" w:unhideWhenUsed="0"/>
-    <w:lsdException w:name="Medium Grid 1" w:semiHidden="0" w:uiPriority="67" w:unhideWhenUsed="0"/>
-    <w:lsdException w:name="Medium Grid 2" w:semiHidden="0" w:uiPriority="68" w:unhideWhenUsed="0"/>
-    <w:lsdException w:name="Medium Grid 3" w:semiHidden="0" w:uiPriority="69" w:unhideWhenUsed="0"/>
-    <w:lsdException w:name="Dark List" w:semiHidden="0" w:uiPriority="70" w:unhideWhenUsed="0"/>
-    <w:lsdException w:name="Colorful Shading" w:semiHidden="0" w:uiPriority="71" w:unhideWhenUsed="0"/>
-    <w:lsdException w:name="Colorful List" w:semiHidden="0" w:uiPriority="72" w:unhideWhenUsed="0"/>
-    <w:lsdException w:name="Colorful Grid" w:semiHidden="0" w:uiPriority="73" w:unhideWhenUsed="0"/>
-    <w:lsdException w:name="Light Shading Accent 1" w:semiHidden="0" w:uiPriority="60" w:unhideWhenUsed="0"/>
-    <w:lsdException w:name="Light List Accent 1" w:semiHidden="0" w:uiPriority="61" w:unhideWhenUsed="0"/>
-    <w:lsdException w:name="Light Grid Accent 1" w:semiHidden="0" w:uiPriority="62" w:unhideWhenUsed="0"/>
-    <w:lsdException w:name="Medium Shading 1 Accent 1" w:semiHidden="0" w:uiPriority="63" w:unhideWhenUsed="0"/>
-    <w:lsdException w:name="Medium Shading 2 Accent 1" w:semiHidden="0" w:uiPriority="64" w:unhideWhenUsed="0"/>
-    <w:lsdException w:name="Medium List 1 Accent 1" w:semiHidden="0" w:uiPriority="65" w:unhideWhenUsed="0"/>
-    <w:lsdException w:name="Revision" w:unhideWhenUsed="0"/>
-    <w:lsdException w:name="List Paragraph" w:semiHidden="0" w:uiPriority="34" w:unhideWhenUsed="0" w:qFormat="1"/>
-    <w:lsdException w:name="Quote" w:semiHidden="0" w:uiPriority="29" w:unhideWhenUsed="0" w:qFormat="1"/>
-    <w:lsdException w:name="Intense Quote" w:semiHidden="0" w:uiPriority="30" w:unhideWhenUsed="0" w:qFormat="1"/>
-    <w:lsdException w:name="Medium List 2 Accent 1" w:semiHidden="0" w:uiPriority="66" w:unhideWhenUsed="0"/>
-    <w:lsdException w:name="Medium Grid 1 Accent 1" w:semiHidden="0" w:uiPriority="67" w:unhideWhenUsed="0"/>
-    <w:lsdException w:name="Medium Grid 2 Accent 1" w:semiHidden="0" w:uiPriority="68" w:unhideWhenUsed="0"/>
-    <w:lsdException w:name="Medium Grid 3 Accent 1" w:semiHidden="0" w:uiPriority="69" w:unhideWhenUsed="0"/>
-    <w:lsdException w:name="Dark List Accent 1" w:semiHidden="0" w:uiPriority="70" w:unhideWhenUsed="0"/>
-    <w:lsdException w:name="Colorful Shading Accent 1" w:semiHidden="0" w:uiPriority="71" w:unhideWhenUsed="0"/>
-    <w:lsdException w:name="Colorful List Accent 1" w:semiHidden="0" w:uiPriority="72" w:unhideWhenUsed="0"/>
-    <w:lsdException w:name="Colorful Grid Accent 1" w:semiHidden="0" w:uiPriority="73" w:unhideWhenUsed="0"/>
-    <w:lsdException w:name="Light Shading Accent 2" w:semiHidden="0" w:uiPriority="60" w:unhideWhenUsed="0"/>
-    <w:lsdException w:name="Light List Accent 2" w:semiHidden="0" w:uiPriority="61" w:unhideWhenUsed="0"/>
-    <w:lsdException w:name="Light Grid Accent 2" w:semiHidden="0" w:uiPriority="62" w:unhideWhenUsed="0"/>
-    <w:lsdException w:name="Medium Shading 1 Accent 2" w:semiHidden="0" w:uiPriority="63" w:unhideWhenUsed="0"/>
-    <w:lsdException w:name="Medium Shading 2 Accent 2" w:semiHidden="0" w:uiPriority="64" w:unhideWhenUsed="0"/>
-    <w:lsdException w:name="Medium List 1 Accent 2" w:semiHidden="0" w:uiPriority="65" w:unhideWhenUsed="0"/>
-    <w:lsdException w:name="Medium List 2 Accent 2" w:semiHidden="0" w:uiPriority="66" w:unhideWhenUsed="0"/>
-    <w:lsdException w:name="Medium Grid 1 Accent 2" w:semiHidden="0" w:uiPriority="67" w:unhideWhenUsed="0"/>
-    <w:lsdException w:name="Medium Grid 2 Accent 2" w:semiHidden="0" w:uiPriority="68" w:unhideWhenUsed="0"/>
-    <w:lsdException w:name="Medium Grid 3 Accent 2" w:semiHidden="0" w:uiPriority="69" w:unhideWhenUsed="0"/>
-    <w:lsdException w:name="Dark List Accent 2" w:semiHidden="0" w:uiPriority="70" w:unhideWhenUsed="0"/>
-    <w:lsdException w:name="Colorful Shading Accent 2" w:semiHidden="0" w:uiPriority="71" w:unhideWhenUsed="0"/>
-    <w:lsdException w:name="Colorful List Accent 2" w:semiHidden="0" w:uiPriority="72" w:unhideWhenUsed="0"/>
-    <w:lsdException w:name="Colorful Grid Accent 2" w:semiHidden="0" w:uiPriority="73" w:unhideWhenUsed="0"/>
-    <w:lsdException w:name="Light Shading Accent 3" w:semiHidden="0" w:uiPriority="60" w:unhideWhenUsed="0"/>
-    <w:lsdException w:name="Light List Accent 3" w:semiHidden="0" w:uiPriority="61" w:unhideWhenUsed="0"/>
-    <w:lsdException w:name="Light Grid Accent 3" w:semiHidden="0" w:uiPriority="62" w:unhideWhenUsed="0"/>
-    <w:lsdException w:name="Medium Shading 1 Accent 3" w:semiHidden="0" w:uiPriority="63" w:unhideWhenUsed="0"/>
-    <w:lsdException w:name="Medium Shading 2 Accent 3" w:semiHidden="0" w:uiPriority="64" w:unhideWhenUsed="0"/>
-    <w:lsdException w:name="Medium List 1 Accent 3" w:semiHidden="0" w:uiPriority="65" w:unhideWhenUsed="0"/>
-    <w:lsdException w:name="Medium List 2 Accent 3" w:semiHidden="0" w:uiPriority="66" w:unhideWhenUsed="0"/>
-    <w:lsdException w:name="Medium Grid 1 Accent 3" w:semiHidden="0" w:uiPriority="67" w:unhideWhenUsed="0"/>
-    <w:lsdException w:name="Medium Grid 2 Accent 3" w:semiHidden="0" w:uiPriority="68" w:unhideWhenUsed="0"/>
-    <w:lsdException w:name="Medium Grid 3 Accent 3" w:semiHidden="0" w:uiPriority="69" w:unhideWhenUsed="0"/>
-    <w:lsdException w:name="Dark List Accent 3" w:semiHidden="0" w:uiPriority="70" w:unhideWhenUsed="0"/>
-    <w:lsdException w:name="Colorful Shading Accent 3" w:semiHidden="0" w:uiPriority="71" w:unhideWhenUsed="0"/>
-    <w:lsdException w:name="Colorful List Accent 3" w:semiHidden="0" w:uiPriority="72" w:unhideWhenUsed="0"/>
-    <w:lsdException w:name="Colorful Grid Accent 3" w:semiHidden="0" w:uiPriority="73" w:unhideWhenUsed="0"/>
-    <w:lsdException w:name="Light Shading Accent 4" w:semiHidden="0" w:uiPriority="60" w:unhideWhenUsed="0"/>
-    <w:lsdException w:name="Light List Accent 4" w:semiHidden="0" w:uiPriority="61" w:unhideWhenUsed="0"/>
-    <w:lsdException w:name="Light Grid Accent 4" w:semiHidden="0" w:uiPriority="62" w:unhideWhenUsed="0"/>
-    <w:lsdException w:name="Medium Shading 1 Accent 4" w:semiHidden="0" w:uiPriority="63" w:unhideWhenUsed="0"/>
-    <w:lsdException w:name="Medium Shading 2 Accent 4" w:semiHidden="0" w:uiPriority="64" w:unhideWhenUsed="0"/>
-    <w:lsdException w:name="Medium List 1 Accent 4" w:semiHidden="0" w:uiPriority="65" w:unhideWhenUsed="0"/>
-    <w:lsdException w:name="Medium List 2 Accent 4" w:semiHidden="0" w:uiPriority="66" w:unhideWhenUsed="0"/>
-    <w:lsdException w:name="Medium Grid 1 Accent 4" w:semiHidden="0" w:uiPriority="67" w:unhideWhenUsed="0"/>
-    <w:lsdException w:name="Medium Grid 2 Accent 4" w:semiHidden="0" w:uiPriority="68" w:unhideWhenUsed="0"/>
-    <w:lsdException w:name="Medium Grid 3 Accent 4" w:semiHidden="0" w:uiPriority="69" w:unhideWhenUsed="0"/>
-    <w:lsdException w:name="Dark List Accent 4" w:semiHidden="0" w:uiPriority="70" w:unhideWhenUsed="0"/>
-    <w:lsdException w:name="Colorful Shading Accent 4" w:semiHidden="0" w:uiPriority="71" w:unhideWhenUsed="0"/>
-    <w:lsdException w:name="Colorful List Accent 4" w:semiHidden="0" w:uiPriority="72" w:unhideWhenUsed="0"/>
-    <w:lsdException w:name="Colorful Grid Accent 4" w:semiHidden="0" w:uiPriority="73" w:unhideWhenUsed="0"/>
-    <w:lsdException w:name="Light Shading Accent 5" w:semiHidden="0" w:uiPriority="60" w:unhideWhenUsed="0"/>
-    <w:lsdException w:name="Light List Accent 5" w:semiHidden="0" w:uiPriority="61" w:unhideWhenUsed="0"/>
-    <w:lsdException w:name="Light Grid Accent 5" w:semiHidden="0" w:uiPriority="62" w:unhideWhenUsed="0"/>
-    <w:lsdException w:name="Medium Shading 1 Accent 5" w:semiHidden="0" w:uiPriority="63" w:unhideWhenUsed="0"/>
-    <w:lsdException w:name="Medium Shading 2 Accent 5" w:semiHidden="0" w:uiPriority="64" w:unhideWhenUsed="0"/>
-    <w:lsdException w:name="Medium List 1 Accent 5" w:semiHidden="0" w:uiPriority="65" w:unhideWhenUsed="0"/>
-    <w:lsdException w:name="Medium List 2 Accent 5" w:semiHidden="0" w:uiPriority="66" w:unhideWhenUsed="0"/>
-    <w:lsdException w:name="Medium Grid 1 Accent 5" w:semiHidden="0" w:uiPriority="67" w:unhideWhenUsed="0"/>
-    <w:lsdException w:name="Medium Grid 2 Accent 5" w:semiHidden="0" w:uiPriority="68" w:unhideWhenUsed="0"/>
-    <w:lsdException w:name="Medium Grid 3 Accent 5" w:semiHidden="0" w:uiPriority="69" w:unhideWhenUsed="0"/>
-    <w:lsdException w:name="Dark List Accent 5" w:semiHidden="0" w:uiPriority="70" w:unhideWhenUsed="0"/>
-    <w:lsdException w:name="Colorful Shading Accent 5" w:semiHidden="0" w:uiPriority="71" w:unhideWhenUsed="0"/>
-    <w:lsdException w:name="Colorful List Accent 5" w:semiHidden="0" w:uiPriority="72" w:unhideWhenUsed="0"/>
-    <w:lsdException w:name="Colorful Grid Accent 5" w:semiHidden="0" w:uiPriority="73" w:unhideWhenUsed="0"/>
-    <w:lsdException w:name="Light Shading Accent 6" w:semiHidden="0" w:uiPriority="60" w:unhideWhenUsed="0"/>
-    <w:lsdException w:name="Light List Accent 6" w:semiHidden="0" w:uiPriority="61" w:unhideWhenUsed="0"/>
-    <w:lsdException w:name="Light Grid Accent 6" w:semiHidden="0" w:uiPriority="62" w:unhideWhenUsed="0"/>
-    <w:lsdException w:name="Medium Shading 1 Accent 6" w:semiHidden="0" w:uiPriority="63" w:unhideWhenUsed="0"/>
-    <w:lsdException w:name="Medium Shading 2 Accent 6" w:semiHidden="0" w:uiPriority="64" w:unhideWhenUsed="0"/>
-    <w:lsdException w:name="Medium List 1 Accent 6" w:semiHidden="0" w:uiPriority="65" w:unhideWhenUsed="0"/>
-    <w:lsdException w:name="Medium List 2 Accent 6" w:semiHidden="0" w:uiPriority="66" w:unhideWhenUsed="0"/>
-    <w:lsdException w:name="Medium Grid 1 Accent 6" w:semiHidden="0" w:uiPriority="67" w:unhideWhenUsed="0"/>
-    <w:lsdException w:name="Medium Grid 2 Accent 6" w:semiHidden="0" w:uiPriority="68" w:unhideWhenUsed="0"/>
-    <w:lsdException w:name="Medium Grid 3 Accent 6" w:semiHidden="0" w:uiPriority="69" w:unhideWhenUsed="0"/>
-    <w:lsdException w:name="Dark List Accent 6" w:semiHidden="0" w:uiPriority="70" w:unhideWhenUsed="0"/>
-    <w:lsdException w:name="Colorful Shading Accent 6" w:semiHidden="0" w:uiPriority="71" w:unhideWhenUsed="0"/>
-    <w:lsdException w:name="Colorful List Accent 6" w:semiHidden="0" w:uiPriority="72" w:unhideWhenUsed="0"/>
-    <w:lsdException w:name="Colorful Grid Accent 6" w:semiHidden="0" w:uiPriority="73" w:unhideWhenUsed="0"/>
-    <w:lsdException w:name="Subtle Emphasis" w:semiHidden="0" w:uiPriority="19" w:unhideWhenUsed="0" w:qFormat="1"/>
-    <w:lsdException w:name="Intense Emphasis" w:semiHidden="0" w:uiPriority="21" w:unhideWhenUsed="0" w:qFormat="1"/>
-    <w:lsdException w:name="Subtle Reference" w:semiHidden="0" w:uiPriority="31" w:unhideWhenUsed="0" w:qFormat="1"/>
-    <w:lsdException w:name="Intense Reference" w:semiHidden="0" w:uiPriority="32" w:unhideWhenUsed="0" w:qFormat="1"/>
-    <w:lsdException w:name="Book Title" w:semiHidden="0" w:uiPriority="33" w:unhideWhenUsed="0" w:qFormat="1"/>
-    <w:lsdException w:name="Bibliography" w:uiPriority="37"/>
-    <w:lsdException w:name="TOC Heading" w:uiPriority="39" w:qFormat="1"/>
-  </w:latentStyles>
-  <w:style w:type="paragraph" w:default="1" w:styleId="Standard">
-    <w:name w:val="Normal"/>
-    <w:qFormat/>
-    <w:rsid w:val="002C7439"/>
-    <w:rPr>
-      <w:rFonts w:ascii="Calibri" w:hAnsi="Calibri"/>
-    </w:rPr>
-  </w:style>
-  <w:style w:type="paragraph" w:styleId="berschrift1">
-    <w:name w:val="heading 1"/>
-    <w:basedOn w:val="Standard"/>
-    <w:next w:val="Standard"/>
-    <w:link w:val="berschrift1Zeichen"/>
-    <w:uiPriority w:val="9"/>
-    <w:qFormat/>
-    <w:rsid w:val="002C7439"/>
-    <w:pPr>
-      <w:keepNext/>
-      <w:keepLines/>
-      <w:spacing w:before="480" w:after="0"/>
-      <w:outlineLvl w:val="0"/>
-    </w:pPr>
-    <w:rPr>
-      <w:rFonts w:asciiTheme="majorHAnsi" w:eastAsiaTheme="majorEastAsia" w:hAnsiTheme="majorHAnsi" w:cstheme="majorBidi"/>
-      <w:b/>
-      <w:bCs/>
-      <w:color w:val="595959" w:themeColor="text1" w:themeTint="A6"/>
-      <w:sz w:val="28"/>
-      <w:szCs w:val="28"/>
-    </w:rPr>
-  </w:style>
-  <w:style w:type="paragraph" w:styleId="berschrift2">
-    <w:name w:val="heading 2"/>
-    <w:basedOn w:val="Standard"/>
-    <w:next w:val="Standard"/>
-    <w:link w:val="berschrift2Zeichen"/>
-    <w:uiPriority w:val="9"/>
-    <w:semiHidden/>
-    <w:unhideWhenUsed/>
-    <w:qFormat/>
-    <w:rsid w:val="002C7439"/>
-    <w:pPr>
-      <w:keepNext/>
-      <w:keepLines/>
-      <w:spacing w:before="200" w:after="0"/>
-      <w:outlineLvl w:val="1"/>
-    </w:pPr>
-    <w:rPr>
-      <w:rFonts w:asciiTheme="majorHAnsi" w:eastAsiaTheme="majorEastAsia" w:hAnsiTheme="majorHAnsi" w:cstheme="majorBidi"/>
-      <w:b/>
-      <w:bCs/>
-      <w:color w:val="595959" w:themeColor="text1" w:themeTint="A6"/>
-      <w:sz w:val="26"/>
-      <w:szCs w:val="26"/>
-    </w:rPr>
-  </w:style>
-  <w:style w:type="character" w:default="1" w:styleId="Absatzstandardschriftart">
-    <w:name w:val="Default Paragraph Font"/>
-    <w:uiPriority w:val="1"/>
-    <w:semiHidden/>
-    <w:unhideWhenUsed/>
-  </w:style>
-  <w:style w:type="table" w:default="1" w:styleId="NormaleTabelle">
-    <w:name w:val="Normal Table"/>
-    <w:uiPriority w:val="99"/>
-    <w:semiHidden/>
-    <w:unhideWhenUsed/>
-    <w:tblPr>
-      <w:tblInd w:w="0" w:type="dxa"/>
-      <w:tblCellMar>
-        <w:top w:w="0" w:type="dxa"/>
-        <w:left w:w="108" w:type="dxa"/>
-        <w:bottom w:w="0" w:type="dxa"/>
-        <w:right w:w="108" w:type="dxa"/>
-      </w:tblCellMar>
-    </w:tblPr>
-  </w:style>
-  <w:style w:type="numbering" w:default="1" w:styleId="KeineListe">
-    <w:name w:val="No List"/>
-    <w:uiPriority w:val="99"/>
-    <w:semiHidden/>
-    <w:unhideWhenUsed/>
-  </w:style>
-  <w:style w:type="paragraph" w:customStyle="1" w:styleId="TEXT">
-    <w:name w:val="TEXT"/>
-    <w:basedOn w:val="Standard"/>
-    <w:rsid w:val="008A02B4"/>
-    <w:pPr>
-      <w:spacing w:line="360" w:lineRule="auto"/>
-    </w:pPr>
-    <w:rPr>
-      <w:rFonts w:ascii="Helvetica Neue Light" w:hAnsi="Helvetica Neue Light"/>
-      <w:b/>
-      <w:sz w:val="18"/>
-      <w:szCs w:val="18"/>
-    </w:rPr>
-  </w:style>
-  <w:style w:type="paragraph" w:customStyle="1" w:styleId="TITEL">
-    <w:name w:val="TITEL"/>
-    <w:basedOn w:val="berschrift1"/>
-    <w:qFormat/>
-    <w:rsid w:val="008A02B4"/>
-    <w:pPr>
-      <w:numPr>
-        <w:numId w:val="3"/>
-      </w:numPr>
-      <w:spacing w:after="1080"/>
-    </w:pPr>
-    <w:rPr>
-      <w:rFonts w:ascii="Helvetica Neue UltraLight" w:hAnsi="Helvetica Neue UltraLight"/>
-      <w:b w:val="0"/>
-      <w:color w:val="auto"/>
-      <w:sz w:val="64"/>
-    </w:rPr>
-  </w:style>
-  <w:style w:type="character" w:customStyle="1" w:styleId="berschrift1Zeichen">
-    <w:name w:val="Überschrift 1 Zeichen"/>
-    <w:basedOn w:val="Absatzstandardschriftart"/>
-    <w:link w:val="berschrift1"/>
-    <w:uiPriority w:val="9"/>
-    <w:rsid w:val="002C7439"/>
-    <w:rPr>
-      <w:rFonts w:asciiTheme="majorHAnsi" w:eastAsiaTheme="majorEastAsia" w:hAnsiTheme="majorHAnsi" w:cstheme="majorBidi"/>
-      <w:b/>
-      <w:bCs/>
-      <w:color w:val="595959" w:themeColor="text1" w:themeTint="A6"/>
-      <w:sz w:val="28"/>
-      <w:szCs w:val="28"/>
-    </w:rPr>
-  </w:style>
-  <w:style w:type="paragraph" w:customStyle="1" w:styleId="UNTERTITEL1">
-    <w:name w:val="UNTERTITEL 1"/>
-    <w:basedOn w:val="TITEL"/>
-    <w:autoRedefine/>
-    <w:rsid w:val="008A02B4"/>
-    <w:pPr>
-      <w:numPr>
-        <w:ilvl w:val="1"/>
-      </w:numPr>
-      <w:spacing w:after="240"/>
-    </w:pPr>
-    <w:rPr>
-      <w:rFonts w:ascii="Helvetica Neue" w:hAnsi="Helvetica Neue"/>
-      <w:color w:val="E57B7F" w:themeColor="text2" w:themeTint="99"/>
-      <w:sz w:val="28"/>
-    </w:rPr>
-  </w:style>
-  <w:style w:type="paragraph" w:customStyle="1" w:styleId="UNTERTITEL2">
-    <w:name w:val="UNTERTITEL 2"/>
-    <w:basedOn w:val="berschrift2"/>
-    <w:rsid w:val="008A02B4"/>
-    <w:pPr>
-      <w:numPr>
-        <w:ilvl w:val="2"/>
-        <w:numId w:val="3"/>
-      </w:numPr>
-      <w:spacing w:line="360" w:lineRule="auto"/>
-    </w:pPr>
-    <w:rPr>
-      <w:rFonts w:ascii="Helvetica Neue" w:hAnsi="Helvetica Neue"/>
-      <w:sz w:val="22"/>
-    </w:rPr>
-  </w:style>
-  <w:style w:type="character" w:customStyle="1" w:styleId="berschrift2Zeichen">
-    <w:name w:val="Überschrift 2 Zeichen"/>
-    <w:basedOn w:val="Absatzstandardschriftart"/>
-    <w:link w:val="berschrift2"/>
-    <w:uiPriority w:val="9"/>
-    <w:semiHidden/>
-    <w:rsid w:val="002C7439"/>
-    <w:rPr>
-      <w:rFonts w:asciiTheme="majorHAnsi" w:eastAsiaTheme="majorEastAsia" w:hAnsiTheme="majorHAnsi" w:cstheme="majorBidi"/>
-      <w:b/>
-      <w:bCs/>
-      <w:color w:val="595959" w:themeColor="text1" w:themeTint="A6"/>
-      <w:sz w:val="26"/>
-      <w:szCs w:val="26"/>
-    </w:rPr>
-  </w:style>
-  <w:style w:type="table" w:styleId="Tabellenraster">
-    <w:name w:val="Table Grid"/>
-    <w:basedOn w:val="NormaleTabelle"/>
-    <w:uiPriority w:val="59"/>
-    <w:rsid w:val="00875B10"/>
-    <w:tblPr>
-      <w:tblInd w:w="0" w:type="dxa"/>
-      <w:tblBorders>
-        <w:top w:val="single" w:sz="4" w:space="0" w:color="auto"/>
-        <w:left w:val="single" w:sz="4" w:space="0" w:color="auto"/>
-        <w:bottom w:val="single" w:sz="4" w:space="0" w:color="auto"/>
-        <w:right w:val="single" w:sz="4" w:space="0" w:color="auto"/>
-        <w:insideH w:val="single" w:sz="4" w:space="0" w:color="auto"/>
-        <w:insideV w:val="single" w:sz="4" w:space="0" w:color="auto"/>
-      </w:tblBorders>
-      <w:tblCellMar>
-        <w:top w:w="0" w:type="dxa"/>
-        <w:left w:w="108" w:type="dxa"/>
-        <w:bottom w:w="0" w:type="dxa"/>
-        <w:right w:w="108" w:type="dxa"/>
-      </w:tblCellMar>
-    </w:tblPr>
-  </w:style>
-  <w:style w:type="paragraph" w:styleId="Listenabsatz">
-    <w:name w:val="List Paragraph"/>
-    <w:basedOn w:val="Standard"/>
-    <w:uiPriority w:val="34"/>
-    <w:qFormat/>
-    <w:rsid w:val="002C7439"/>
-    <w:pPr>
-      <w:ind w:left="720"/>
-      <w:contextualSpacing/>
-    </w:pPr>
-  </w:style>
-  <w:style w:type="paragraph" w:styleId="Kopfzeile">
-    <w:name w:val="header"/>
-    <w:basedOn w:val="Standard"/>
-    <w:link w:val="KopfzeileZeichen"/>
-    <w:uiPriority w:val="99"/>
-    <w:unhideWhenUsed/>
-    <w:rsid w:val="00C5070B"/>
-    <w:pPr>
-      <w:tabs>
-        <w:tab w:val="center" w:pos="4703"/>
-        <w:tab w:val="right" w:pos="9406"/>
-      </w:tabs>
-    </w:pPr>
-  </w:style>
-  <w:style w:type="character" w:customStyle="1" w:styleId="KopfzeileZeichen">
-    <w:name w:val="Kopfzeile Zeichen"/>
-    <w:basedOn w:val="Absatzstandardschriftart"/>
-    <w:link w:val="Kopfzeile"/>
-    <w:uiPriority w:val="99"/>
-    <w:rsid w:val="00C5070B"/>
-  </w:style>
-  <w:style w:type="paragraph" w:styleId="Fuzeile">
-    <w:name w:val="footer"/>
-    <w:basedOn w:val="Standard"/>
-    <w:link w:val="FuzeileZeichen"/>
-    <w:uiPriority w:val="99"/>
-    <w:unhideWhenUsed/>
-    <w:rsid w:val="00C5070B"/>
-    <w:pPr>
-      <w:tabs>
-        <w:tab w:val="center" w:pos="4703"/>
-        <w:tab w:val="right" w:pos="9406"/>
-      </w:tabs>
-    </w:pPr>
-  </w:style>
-  <w:style w:type="character" w:customStyle="1" w:styleId="FuzeileZeichen">
-    <w:name w:val="Fußzeile Zeichen"/>
-    <w:basedOn w:val="Absatzstandardschriftart"/>
-    <w:link w:val="Fuzeile"/>
-    <w:uiPriority w:val="99"/>
-    <w:rsid w:val="00C5070B"/>
-  </w:style>
-  <w:style w:type="paragraph" w:styleId="Sprechblasentext">
-    <w:name w:val="Balloon Text"/>
-    <w:basedOn w:val="Standard"/>
-    <w:link w:val="SprechblasentextZeichen"/>
-    <w:uiPriority w:val="99"/>
-    <w:semiHidden/>
-    <w:unhideWhenUsed/>
-    <w:rsid w:val="00B94155"/>
-    <w:rPr>
-      <w:rFonts w:ascii="Lucida Grande" w:hAnsi="Lucida Grande"/>
-      <w:sz w:val="18"/>
-      <w:szCs w:val="18"/>
-    </w:rPr>
-  </w:style>
-  <w:style w:type="character" w:customStyle="1" w:styleId="SprechblasentextZeichen">
-    <w:name w:val="Sprechblasentext Zeichen"/>
-    <w:basedOn w:val="Absatzstandardschriftart"/>
-    <w:link w:val="Sprechblasentext"/>
-    <w:uiPriority w:val="99"/>
-    <w:semiHidden/>
-    <w:rsid w:val="00B94155"/>
-    <w:rPr>
-      <w:rFonts w:ascii="Lucida Grande" w:hAnsi="Lucida Grande"/>
-      <w:sz w:val="18"/>
-      <w:szCs w:val="18"/>
-    </w:rPr>
-  </w:style>
-  <w:style w:type="paragraph" w:styleId="Untertitel">
-    <w:name w:val="Subtitle"/>
-    <w:basedOn w:val="Standard"/>
-    <w:next w:val="Standard"/>
-    <w:link w:val="UntertitelZeichen"/>
-    <w:uiPriority w:val="11"/>
-    <w:qFormat/>
-    <w:rsid w:val="002C7439"/>
-    <w:pPr>
-      <w:numPr>
-        <w:ilvl w:val="1"/>
-      </w:numPr>
-    </w:pPr>
-    <w:rPr>
-      <w:rFonts w:asciiTheme="majorHAnsi" w:eastAsiaTheme="majorEastAsia" w:hAnsiTheme="majorHAnsi" w:cstheme="majorBidi"/>
-      <w:i/>
-      <w:iCs/>
-      <w:spacing w:val="15"/>
-      <w:sz w:val="24"/>
-      <w:szCs w:val="24"/>
-    </w:rPr>
-  </w:style>
-  <w:style w:type="character" w:customStyle="1" w:styleId="UntertitelZeichen">
-    <w:name w:val="Untertitel Zeichen"/>
-    <w:basedOn w:val="Absatzstandardschriftart"/>
-    <w:link w:val="Untertitel"/>
-    <w:uiPriority w:val="11"/>
-    <w:rsid w:val="002C7439"/>
-    <w:rPr>
-      <w:rFonts w:asciiTheme="majorHAnsi" w:eastAsiaTheme="majorEastAsia" w:hAnsiTheme="majorHAnsi" w:cstheme="majorBidi"/>
-      <w:i/>
-      <w:iCs/>
-      <w:spacing w:val="15"/>
-      <w:sz w:val="24"/>
-      <w:szCs w:val="24"/>
-    </w:rPr>
-  </w:style>
-  <w:style w:type="character" w:styleId="Link">
-    <w:name w:val="Hyperlink"/>
-    <w:basedOn w:val="Absatzstandardschriftart"/>
-    <w:uiPriority w:val="99"/>
-    <w:unhideWhenUsed/>
-    <w:rsid w:val="000827EA"/>
-    <w:rPr>
-      <w:color w:val="CC9900" w:themeColor="hyperlink"/>
-      <w:u w:val="single"/>
-    </w:rPr>
-  </w:style>
-  <w:style w:type="paragraph" w:styleId="Titel0">
-    <w:name w:val="Title"/>
-    <w:basedOn w:val="Standard"/>
-    <w:next w:val="Standard"/>
-    <w:link w:val="TitelZeichen"/>
-    <w:uiPriority w:val="10"/>
-    <w:qFormat/>
-    <w:rsid w:val="002C7439"/>
-    <w:pPr>
-      <w:pBdr>
-        <w:bottom w:val="single" w:sz="8" w:space="1" w:color="FFC000"/>
-      </w:pBdr>
-      <w:spacing w:after="300" w:line="240" w:lineRule="auto"/>
-      <w:contextualSpacing/>
-    </w:pPr>
-    <w:rPr>
-      <w:rFonts w:asciiTheme="majorHAnsi" w:eastAsiaTheme="majorEastAsia" w:hAnsiTheme="majorHAnsi" w:cstheme="majorBidi"/>
-      <w:color w:val="404040" w:themeColor="text1" w:themeTint="BF"/>
-      <w:spacing w:val="5"/>
-      <w:kern w:val="28"/>
-      <w:sz w:val="52"/>
-      <w:szCs w:val="52"/>
-    </w:rPr>
-  </w:style>
-  <w:style w:type="character" w:customStyle="1" w:styleId="TitelZeichen">
-    <w:name w:val="Titel Zeichen"/>
-    <w:basedOn w:val="Absatzstandardschriftart"/>
-    <w:link w:val="Titel0"/>
-    <w:uiPriority w:val="10"/>
-    <w:rsid w:val="002C7439"/>
-    <w:rPr>
-      <w:rFonts w:asciiTheme="majorHAnsi" w:eastAsiaTheme="majorEastAsia" w:hAnsiTheme="majorHAnsi" w:cstheme="majorBidi"/>
-      <w:color w:val="404040" w:themeColor="text1" w:themeTint="BF"/>
-      <w:spacing w:val="5"/>
-      <w:kern w:val="28"/>
-      <w:sz w:val="52"/>
-      <w:szCs w:val="52"/>
-    </w:rPr>
-  </w:style>
-  <w:style w:type="paragraph" w:styleId="KeinLeerraum">
-    <w:name w:val="No Spacing"/>
-    <w:uiPriority w:val="1"/>
-    <w:qFormat/>
-    <w:rsid w:val="002C7439"/>
-    <w:pPr>
-      <w:spacing w:after="0" w:line="240" w:lineRule="auto"/>
-    </w:pPr>
-    <w:rPr>
-      <w:rFonts w:ascii="Calibri" w:hAnsi="Calibri"/>
-    </w:rPr>
-  </w:style>
-  <w:style w:type="character" w:styleId="IntensiveHervorhebung">
-    <w:name w:val="Intense Emphasis"/>
-    <w:basedOn w:val="Absatzstandardschriftart"/>
+    <w:basedOn w:val="Absatz-Standardschriftart"/>
     <w:uiPriority w:val="21"/>
     <w:qFormat/>
     <w:rsid w:val="002C7439"/>

</xml_diff>

<commit_message>
Die Lizenz- und Urheberrechts-Informationen erweitert, ein paar kleinere Anpassungen gemacht.
</commit_message>
<xml_diff>
--- a/Documents/Analyse/zusätzlicheSpezifikation.docx
+++ b/Documents/Analyse/zusätzlicheSpezifikation.docx
@@ -41,7 +41,19 @@
         <w:rPr>
           <w:lang w:val="de-CH"/>
         </w:rPr>
-        <w:t>Für alle Use Cases gelten folgende Funktionalen Anforderungen:</w:t>
+        <w:t xml:space="preserve">Für </w:t>
+      </w:r>
+      <w:r>
+        <w:rPr>
+          <w:lang w:val="de-CH"/>
+        </w:rPr>
+        <w:t>alle Use Cases gelten folgende f</w:t>
+      </w:r>
+      <w:r>
+        <w:rPr>
+          <w:lang w:val="de-CH"/>
+        </w:rPr>
+        <w:t>unktionalen Anforderungen:</w:t>
       </w:r>
     </w:p>
     <w:p>
@@ -362,6 +374,11 @@
     </w:p>
     <w:p>
       <w:pPr>
+        <w:pStyle w:val="Listenabsatz"/>
+        <w:numPr>
+          <w:ilvl w:val="0"/>
+          <w:numId w:val="10"/>
+        </w:numPr>
         <w:rPr>
           <w:lang w:val="de-CH"/>
         </w:rPr>
@@ -393,10 +410,17 @@
     </w:p>
     <w:p>
       <w:pPr>
-        <w:rPr>
-          <w:lang w:val="de-CH"/>
-        </w:rPr>
-      </w:pPr>
+        <w:pStyle w:val="Listenabsatz"/>
+        <w:numPr>
+          <w:ilvl w:val="0"/>
+          <w:numId w:val="10"/>
+        </w:numPr>
+        <w:rPr>
+          <w:lang w:val="de-CH"/>
+        </w:rPr>
+      </w:pPr>
+      <w:bookmarkStart w:id="0" w:name="_GoBack"/>
+      <w:bookmarkEnd w:id="0"/>
       <w:r>
         <w:rPr>
           <w:lang w:val="de-CH"/>
@@ -900,7 +924,7 @@
         <w:rPr>
           <w:lang w:val="de-CH"/>
         </w:rPr>
-        <w:t>Touch Screen Handy</w:t>
+        <w:t>Smartphone mit Touchscreen</w:t>
       </w:r>
     </w:p>
     <w:p>
@@ -1043,7 +1067,7 @@
         </w:rPr>
         <w:br/>
       </w:r>
-      <w:ins w:id="0" w:author="HAL9000" w:date="2014-09-29T18:13:00Z">
+      <w:ins w:id="1" w:author="HAL9000" w:date="2014-09-29T18:13:00Z">
         <w:r>
           <w:rPr>
             <w:noProof/>
@@ -1164,8 +1188,6 @@
         </w:rPr>
         <w:t>InApp-Käufe</w:t>
       </w:r>
-      <w:bookmarkStart w:id="1" w:name="_GoBack"/>
-      <w:bookmarkEnd w:id="1"/>
     </w:p>
     <w:p>
       <w:pPr>
@@ -1193,25 +1215,125 @@
         <w:rPr>
           <w:lang w:val="de-CH"/>
         </w:rPr>
-        <w:t>Es werden k</w:t>
-      </w:r>
-      <w:r>
-        <w:rPr>
-          <w:lang w:val="de-CH"/>
-        </w:rPr>
-        <w:t>eine</w:t>
-      </w:r>
-      <w:r>
-        <w:rPr>
-          <w:lang w:val="de-CH"/>
-        </w:rPr>
-        <w:t xml:space="preserve"> Lizenzen für das Spiel benötigt, es basiert alles auf OpenSource </w:t>
-      </w:r>
-      <w:r>
-        <w:rPr>
-          <w:lang w:val="de-CH"/>
-        </w:rPr>
-        <w:t>Software.</w:t>
+        <w:t xml:space="preserve">Das verwendete Java-Spieleentwicklungsframework libGDX </w:t>
+      </w:r>
+      <w:r>
+        <w:rPr>
+          <w:lang w:val="de-CH"/>
+        </w:rPr>
+        <w:t>steht unter der Apache 2.0 Lizenz.</w:t>
+      </w:r>
+      <w:r>
+        <w:rPr>
+          <w:lang w:val="de-CH"/>
+        </w:rPr>
+        <w:t xml:space="preserve"> Diese legt uns unter anderem folgende Pflichten auf, wollen wir libGDX verwenden:</w:t>
+      </w:r>
+    </w:p>
+    <w:p>
+      <w:pPr>
+        <w:pStyle w:val="Listenabsatz"/>
+        <w:numPr>
+          <w:ilvl w:val="0"/>
+          <w:numId w:val="14"/>
+        </w:numPr>
+        <w:rPr>
+          <w:lang w:val="de-CH"/>
+        </w:rPr>
+      </w:pPr>
+      <w:r>
+        <w:rPr>
+          <w:lang w:val="de-CH"/>
+        </w:rPr>
+        <w:t>Es muss eindeutig darauf hingewiesen werden, dass diese Software (libGDX) unter der Apache 2.0 Lizenz steht und diese vom Lizenzgeber stammt.</w:t>
+      </w:r>
+    </w:p>
+    <w:p>
+      <w:pPr>
+        <w:pStyle w:val="Listenabsatz"/>
+        <w:numPr>
+          <w:ilvl w:val="0"/>
+          <w:numId w:val="14"/>
+        </w:numPr>
+        <w:rPr>
+          <w:lang w:val="de-CH"/>
+        </w:rPr>
+      </w:pPr>
+      <w:r>
+        <w:rPr>
+          <w:lang w:val="de-CH"/>
+        </w:rPr>
+        <w:t>Eine Kopie der Lizenz muss dem Paket beiliegen</w:t>
+      </w:r>
+    </w:p>
+    <w:p>
+      <w:pPr>
+        <w:rPr>
+          <w:lang w:val="de-CH"/>
+        </w:rPr>
+      </w:pPr>
+      <w:r>
+        <w:rPr>
+          <w:lang w:val="de-CH"/>
+        </w:rPr>
+        <w:lastRenderedPageBreak/>
+        <w:t>Im Gegenzug dürfen wir das Softwarepaket kostenlos verwenden, auch für kommerzielle Zwecke. Unsere Software ist nicht gezwungen, die Apache 2.0 Lizenz zu verwenden. Da wir keine Änderungen an libGDX vornehmen werden, betreffen uns die speziellen Bedingungen dazu nicht.</w:t>
+      </w:r>
+    </w:p>
+    <w:p>
+      <w:pPr>
+        <w:rPr>
+          <w:lang w:val="de-CH"/>
+        </w:rPr>
+      </w:pPr>
+      <w:r>
+        <w:rPr>
+          <w:lang w:val="de-CH"/>
+        </w:rPr>
+        <w:t xml:space="preserve">Siehe </w:t>
+      </w:r>
+      <w:hyperlink r:id="rId8" w:history="1">
+        <w:r>
+          <w:rPr>
+            <w:rStyle w:val="Hyperlink"/>
+            <w:lang w:val="de-CH"/>
+          </w:rPr>
+          <w:t>http://www.apache.org/licenses/LICENSE-2.0.html</w:t>
+        </w:r>
+      </w:hyperlink>
+      <w:r>
+        <w:rPr>
+          <w:lang w:val="de-CH"/>
+        </w:rPr>
+        <w:t xml:space="preserve"> für die komplette Lizenz.</w:t>
+      </w:r>
+    </w:p>
+    <w:p>
+      <w:pPr>
+        <w:rPr>
+          <w:lang w:val="de-CH"/>
+        </w:rPr>
+      </w:pPr>
+      <w:r>
+        <w:rPr>
+          <w:lang w:val="de-CH"/>
+        </w:rPr>
+        <w:t xml:space="preserve">Die Lizenzbedingungen für das Android SDK finden sich unter </w:t>
+      </w:r>
+      <w:hyperlink r:id="rId9" w:history="1">
+        <w:r>
+          <w:rPr>
+            <w:rStyle w:val="Hyperlink"/>
+            <w:lang w:val="de-CH"/>
+          </w:rPr>
+          <w:t>https://developer.android.com/sdk/terms.html</w:t>
+        </w:r>
+      </w:hyperlink>
+      <w:r>
+        <w:rPr>
+          <w:lang w:val="de-CH"/>
+        </w:rPr>
+        <w:t>. Sie schränken unser Projekt nicht ein, da wir weder planen, Änderungen am SDK vorzunehmen, noch mit unserer Applikation gegen geltendes Gesetz zu verstossen.</w:t>
       </w:r>
     </w:p>
     <w:p>
@@ -1227,38 +1349,58 @@
           <w:rFonts w:ascii="Calibri Light" w:hAnsi="Calibri Light"/>
           <w:lang w:val="de-CH"/>
         </w:rPr>
-        <w:t>Copyright</w:t>
-      </w:r>
-    </w:p>
-    <w:p>
-      <w:pPr>
-        <w:rPr>
-          <w:lang w:val="de-CH"/>
-        </w:rPr>
-      </w:pPr>
-      <w:r>
-        <w:rPr>
-          <w:lang w:val="de-CH"/>
-        </w:rPr>
-        <w:t xml:space="preserve">Die Rechte am Spiel gehören </w:t>
-      </w:r>
-      <w:r>
-        <w:rPr>
-          <w:lang w:val="de-CH"/>
-        </w:rPr>
-        <w:t xml:space="preserve">ausschliesslich </w:t>
-      </w:r>
-      <w:r>
-        <w:rPr>
-          <w:lang w:val="de-CH"/>
-        </w:rPr>
-        <w:t>dem Hersteller</w:t>
-      </w:r>
-      <w:r>
-        <w:rPr>
-          <w:lang w:val="de-CH"/>
-        </w:rPr>
-        <w:t>.</w:t>
+        <w:t>Urheberrecht</w:t>
+      </w:r>
+    </w:p>
+    <w:p>
+      <w:pPr>
+        <w:rPr>
+          <w:lang w:val="de-CH"/>
+        </w:rPr>
+      </w:pPr>
+      <w:r>
+        <w:rPr>
+          <w:lang w:val="de-CH"/>
+        </w:rPr>
+        <w:t>Die Urheberrechte am Spiel stehen gemäss URG Artikel 7 allen Personen, die als Urheber und Urheberinnen an der Schaffung des Werks mitgewirkt haben, gemeinschaftlich zu.</w:t>
+      </w:r>
+      <w:r>
+        <w:rPr>
+          <w:lang w:val="de-CH"/>
+        </w:rPr>
+        <w:t xml:space="preserve"> In unserem Fall umfasst das alle Mitglieder des Projektteams.</w:t>
+      </w:r>
+    </w:p>
+    <w:p>
+      <w:pPr>
+        <w:rPr>
+          <w:rFonts w:ascii="Calibri Light" w:hAnsi="Calibri Light"/>
+          <w:lang w:val="de-CH"/>
+        </w:rPr>
+      </w:pPr>
+      <w:r>
+        <w:rPr>
+          <w:lang w:val="de-CH"/>
+        </w:rPr>
+        <w:t xml:space="preserve">Wir haben keine </w:t>
+      </w:r>
+      <w:r>
+        <w:rPr>
+          <w:lang w:val="de-CH"/>
+        </w:rPr>
+        <w:t>Rechte</w:t>
+      </w:r>
+      <w:r>
+        <w:rPr>
+          <w:lang w:val="de-CH"/>
+        </w:rPr>
+        <w:t xml:space="preserve"> an </w:t>
+      </w:r>
+      <w:r>
+        <w:rPr>
+          <w:lang w:val="de-CH"/>
+        </w:rPr>
+        <w:t>den verwendeten Bibliotheken und Frameworks.</w:t>
       </w:r>
     </w:p>
     <w:sectPr>

</xml_diff>